<commit_message>
starting NN based segmentation technique
</commit_message>
<xml_diff>
--- a/documentation/SimpleSegmemntation.docx
+++ b/documentation/SimpleSegmemntation.docx
@@ -455,34 +455,722 @@
         </w:rPr>
         <w:t>side</w:t>
       </w:r>
+      <w:r>
+        <w:rPr>
+          <w:lang w:val="en-US"/>
+        </w:rPr>
+        <w:t xml:space="preserve"> this file as well.</w:t>
+      </w:r>
+    </w:p>
+    <w:p>
+      <w:pPr>
+        <w:rPr>
+          <w:lang w:val="en-US"/>
+        </w:rPr>
+      </w:pPr>
+    </w:p>
+    <w:p>
+      <w:pPr>
+        <w:rPr>
+          <w:lang w:val="en-US"/>
+        </w:rPr>
+      </w:pPr>
+      <w:r>
+        <w:rPr>
+          <w:lang w:val="en-US"/>
+        </w:rPr>
+        <w:t xml:space="preserve">In addition, in the directory stimuli_2019, there are a few files with speech and noise. The system works well for narrowband noise (here, a 440Hz sine), but less well for wideband noise (here, white noise). You should try out the system with these. </w:t>
+      </w:r>
+    </w:p>
+    <w:p>
+      <w:pPr>
+        <w:rPr>
+          <w:lang w:val="en-US"/>
+        </w:rPr>
+      </w:pPr>
+    </w:p>
+    <w:p>
+      <w:pPr>
+        <w:rPr>
+          <w:lang w:val="en-US"/>
+        </w:rPr>
+      </w:pPr>
+      <w:r>
+        <w:rPr>
+          <w:lang w:val="en-US"/>
+        </w:rPr>
+        <w:t>2 April 2019</w:t>
+      </w:r>
+    </w:p>
+    <w:p>
+      <w:pPr>
+        <w:rPr>
+          <w:lang w:val="en-US"/>
+        </w:rPr>
+      </w:pPr>
+      <w:r>
+        <w:rPr>
+          <w:lang w:val="en-US"/>
+        </w:rPr>
+        <w:lastRenderedPageBreak/>
+        <w:t xml:space="preserve">New function </w:t>
+      </w:r>
+      <w:r>
+        <w:rPr>
+          <w:lang w:val="en-US"/>
+        </w:rPr>
+        <w:t>findsegments_</w:t>
+      </w:r>
+      <w:r>
+        <w:rPr>
+          <w:lang w:val="en-US"/>
+        </w:rPr>
+        <w:t>2</w:t>
+      </w:r>
+      <w:r>
+        <w:rPr>
+          <w:lang w:val="en-US"/>
+        </w:rPr>
+        <w:t>.m</w:t>
+      </w:r>
+      <w:r>
+        <w:rPr>
+          <w:lang w:val="en-US"/>
+        </w:rPr>
+        <w:t xml:space="preserve"> started.</w:t>
+      </w:r>
+    </w:p>
+    <w:p>
+      <w:pPr>
+        <w:rPr>
+          <w:lang w:val="en-US"/>
+        </w:rPr>
+      </w:pPr>
+      <w:r>
+        <w:rPr>
+          <w:lang w:val="en-US"/>
+        </w:rPr>
+        <w:t xml:space="preserve">This </w:t>
+      </w:r>
+    </w:p>
+    <w:p>
+      <w:pPr>
+        <w:pStyle w:val="ListParagraph"/>
+        <w:numPr>
+          <w:ilvl w:val="0"/>
+          <w:numId w:val="4"/>
+        </w:numPr>
+        <w:rPr>
+          <w:lang w:val="en-US"/>
+        </w:rPr>
+      </w:pPr>
+      <w:r>
+        <w:rPr>
+          <w:lang w:val="en-US"/>
+        </w:rPr>
+        <w:t>Calculates the onset/offset signal for each band</w:t>
+      </w:r>
+    </w:p>
+    <w:p>
+      <w:pPr>
+        <w:pStyle w:val="ListParagraph"/>
+        <w:numPr>
+          <w:ilvl w:val="0"/>
+          <w:numId w:val="4"/>
+        </w:numPr>
+        <w:rPr>
+          <w:lang w:val="en-US"/>
+        </w:rPr>
+      </w:pPr>
+      <w:r>
+        <w:rPr>
+          <w:lang w:val="en-US"/>
+        </w:rPr>
+        <w:t>Computes the onset signal and the offset signal from this (</w:t>
+      </w:r>
+      <w:proofErr w:type="gramStart"/>
+      <w:r>
+        <w:rPr>
+          <w:lang w:val="en-US"/>
+        </w:rPr>
+        <w:t>max(</w:t>
+      </w:r>
+      <w:proofErr w:type="gramEnd"/>
+      <w:r>
+        <w:rPr>
+          <w:lang w:val="en-US"/>
+        </w:rPr>
+        <w:t>0, abs()), and max(0, abs(-))</w:t>
+      </w:r>
+    </w:p>
+    <w:p>
+      <w:pPr>
+        <w:pStyle w:val="ListParagraph"/>
+        <w:numPr>
+          <w:ilvl w:val="0"/>
+          <w:numId w:val="4"/>
+        </w:numPr>
+        <w:rPr>
+          <w:lang w:val="en-US"/>
+        </w:rPr>
+      </w:pPr>
+      <w:r>
+        <w:rPr>
+          <w:lang w:val="en-US"/>
+        </w:rPr>
+        <w:t>Applies a convergence to these multiple channel signals</w:t>
+      </w:r>
+    </w:p>
+    <w:p>
+      <w:pPr>
+        <w:pStyle w:val="ListParagraph"/>
+        <w:numPr>
+          <w:ilvl w:val="0"/>
+          <w:numId w:val="4"/>
+        </w:numPr>
+        <w:rPr>
+          <w:lang w:val="en-US"/>
+        </w:rPr>
+      </w:pPr>
+      <w:r>
+        <w:rPr>
+          <w:lang w:val="en-US"/>
+        </w:rPr>
+        <w:t xml:space="preserve">Uses the converged input to an LIF neuron one in each channel (one set for onsets, and one set for offsets). </w:t>
+      </w:r>
+    </w:p>
+    <w:p>
+      <w:pPr>
+        <w:rPr>
+          <w:lang w:val="en-US"/>
+        </w:rPr>
+      </w:pPr>
+      <w:r>
+        <w:rPr>
+          <w:lang w:val="en-US"/>
+        </w:rPr>
+        <w:t xml:space="preserve">These still need to be processed to compute segments. </w:t>
+      </w:r>
+      <w:r>
+        <w:rPr>
+          <w:lang w:val="en-US"/>
+        </w:rPr>
+        <w:t>(And then assessed and compared with the earlier function)</w:t>
+      </w:r>
+      <w:r>
+        <w:rPr>
+          <w:lang w:val="en-US"/>
+        </w:rPr>
+        <w:t>.</w:t>
+      </w:r>
+    </w:p>
+    <w:p>
+      <w:pPr>
+        <w:rPr>
+          <w:lang w:val="en-US"/>
+        </w:rPr>
+      </w:pPr>
+      <w:r>
+        <w:rPr>
+          <w:lang w:val="en-US"/>
+        </w:rPr>
+        <w:t>New parameters and default values (alterable using varargin)</w:t>
+      </w:r>
       <w:bookmarkStart w:id="0" w:name="_GoBack"/>
       <w:bookmarkEnd w:id="0"/>
-      <w:r>
-        <w:rPr>
-          <w:lang w:val="en-US"/>
-        </w:rPr>
-        <w:t xml:space="preserve"> this file as well.</w:t>
-      </w:r>
-    </w:p>
-    <w:p>
-      <w:pPr>
-        <w:rPr>
-          <w:lang w:val="en-US"/>
-        </w:rPr>
-      </w:pPr>
-    </w:p>
-    <w:p>
-      <w:pPr>
-        <w:rPr>
-          <w:lang w:val="en-US"/>
-        </w:rPr>
-      </w:pPr>
-      <w:r>
-        <w:rPr>
-          <w:lang w:val="en-US"/>
-        </w:rPr>
-        <w:t xml:space="preserve">In addition, in the directory stimuli_2019, there are a few files with speech and noise. The system works well for narrowband noise (here, a 440Hz sine), but less well for wideband noise (here, white noise). You should try out the system with these. </w:t>
-      </w:r>
+    </w:p>
+    <w:p>
+      <w:pPr>
+        <w:autoSpaceDE w:val="0"/>
+        <w:autoSpaceDN w:val="0"/>
+        <w:adjustRightInd w:val="0"/>
+        <w:rPr>
+          <w:rFonts w:ascii="Courier" w:hAnsi="Courier"/>
+          <w:lang w:val="en-US"/>
+        </w:rPr>
+      </w:pPr>
+      <w:r>
+        <w:rPr>
+          <w:rFonts w:ascii="Courier" w:hAnsi="Courier" w:cs="Courier"/>
+          <w:color w:val="228B22"/>
+          <w:sz w:val="20"/>
+          <w:szCs w:val="20"/>
+          <w:lang w:val="en-US"/>
+        </w:rPr>
+        <w:t>% new parameters for LIF based onset and offset</w:t>
+      </w:r>
+    </w:p>
+    <w:p>
+      <w:pPr>
+        <w:autoSpaceDE w:val="0"/>
+        <w:autoSpaceDN w:val="0"/>
+        <w:adjustRightInd w:val="0"/>
+        <w:rPr>
+          <w:rFonts w:ascii="Courier" w:hAnsi="Courier"/>
+          <w:lang w:val="en-US"/>
+        </w:rPr>
+      </w:pPr>
+      <w:proofErr w:type="spellStart"/>
+      <w:r>
+        <w:rPr>
+          <w:rFonts w:ascii="Courier" w:hAnsi="Courier" w:cs="Courier"/>
+          <w:color w:val="000000"/>
+          <w:sz w:val="20"/>
+          <w:szCs w:val="20"/>
+          <w:lang w:val="en-US"/>
+        </w:rPr>
+        <w:t>onset_diss</w:t>
+      </w:r>
+      <w:proofErr w:type="spellEnd"/>
+      <w:r>
+        <w:rPr>
+          <w:rFonts w:ascii="Courier" w:hAnsi="Courier" w:cs="Courier"/>
+          <w:color w:val="000000"/>
+          <w:sz w:val="20"/>
+          <w:szCs w:val="20"/>
+          <w:lang w:val="en-US"/>
+        </w:rPr>
+        <w:t xml:space="preserve"> = </w:t>
+      </w:r>
+      <w:proofErr w:type="gramStart"/>
+      <w:r>
+        <w:rPr>
+          <w:rFonts w:ascii="Courier" w:hAnsi="Courier" w:cs="Courier"/>
+          <w:color w:val="000000"/>
+          <w:sz w:val="20"/>
+          <w:szCs w:val="20"/>
+          <w:lang w:val="en-US"/>
+        </w:rPr>
+        <w:t>50 ;</w:t>
+      </w:r>
+      <w:proofErr w:type="gramEnd"/>
+      <w:r>
+        <w:rPr>
+          <w:rFonts w:ascii="Courier" w:hAnsi="Courier" w:cs="Courier"/>
+          <w:color w:val="000000"/>
+          <w:sz w:val="20"/>
+          <w:szCs w:val="20"/>
+          <w:lang w:val="en-US"/>
+        </w:rPr>
+        <w:t xml:space="preserve"> </w:t>
+      </w:r>
+      <w:r>
+        <w:rPr>
+          <w:rFonts w:ascii="Courier" w:hAnsi="Courier" w:cs="Courier"/>
+          <w:color w:val="228B22"/>
+          <w:sz w:val="20"/>
+          <w:szCs w:val="20"/>
+          <w:lang w:val="en-US"/>
+        </w:rPr>
+        <w:t>% dissipation for onset neurons</w:t>
+      </w:r>
+    </w:p>
+    <w:p>
+      <w:pPr>
+        <w:autoSpaceDE w:val="0"/>
+        <w:autoSpaceDN w:val="0"/>
+        <w:adjustRightInd w:val="0"/>
+        <w:rPr>
+          <w:rFonts w:ascii="Courier" w:hAnsi="Courier"/>
+          <w:lang w:val="en-US"/>
+        </w:rPr>
+      </w:pPr>
+      <w:proofErr w:type="spellStart"/>
+      <w:r>
+        <w:rPr>
+          <w:rFonts w:ascii="Courier" w:hAnsi="Courier" w:cs="Courier"/>
+          <w:color w:val="000000"/>
+          <w:sz w:val="20"/>
+          <w:szCs w:val="20"/>
+          <w:lang w:val="en-US"/>
+        </w:rPr>
+        <w:t>onset_rp</w:t>
+      </w:r>
+      <w:proofErr w:type="spellEnd"/>
+      <w:r>
+        <w:rPr>
+          <w:rFonts w:ascii="Courier" w:hAnsi="Courier" w:cs="Courier"/>
+          <w:color w:val="000000"/>
+          <w:sz w:val="20"/>
+          <w:szCs w:val="20"/>
+          <w:lang w:val="en-US"/>
+        </w:rPr>
+        <w:t xml:space="preserve"> = </w:t>
+      </w:r>
+      <w:proofErr w:type="gramStart"/>
+      <w:r>
+        <w:rPr>
+          <w:rFonts w:ascii="Courier" w:hAnsi="Courier" w:cs="Courier"/>
+          <w:color w:val="000000"/>
+          <w:sz w:val="20"/>
+          <w:szCs w:val="20"/>
+          <w:lang w:val="en-US"/>
+        </w:rPr>
+        <w:t>0.05 ;</w:t>
+      </w:r>
+      <w:proofErr w:type="gramEnd"/>
+      <w:r>
+        <w:rPr>
+          <w:rFonts w:ascii="Courier" w:hAnsi="Courier" w:cs="Courier"/>
+          <w:color w:val="000000"/>
+          <w:sz w:val="20"/>
+          <w:szCs w:val="20"/>
+          <w:lang w:val="en-US"/>
+        </w:rPr>
+        <w:t xml:space="preserve"> </w:t>
+      </w:r>
+      <w:r>
+        <w:rPr>
+          <w:rFonts w:ascii="Courier" w:hAnsi="Courier" w:cs="Courier"/>
+          <w:color w:val="228B22"/>
+          <w:sz w:val="20"/>
+          <w:szCs w:val="20"/>
+          <w:lang w:val="en-US"/>
+        </w:rPr>
+        <w:t>% refractory period for onset cells</w:t>
+      </w:r>
+    </w:p>
+    <w:p>
+      <w:pPr>
+        <w:autoSpaceDE w:val="0"/>
+        <w:autoSpaceDN w:val="0"/>
+        <w:adjustRightInd w:val="0"/>
+        <w:rPr>
+          <w:rFonts w:ascii="Courier" w:hAnsi="Courier"/>
+          <w:lang w:val="en-US"/>
+        </w:rPr>
+      </w:pPr>
+      <w:proofErr w:type="spellStart"/>
+      <w:r>
+        <w:rPr>
+          <w:rFonts w:ascii="Courier" w:hAnsi="Courier" w:cs="Courier"/>
+          <w:color w:val="000000"/>
+          <w:sz w:val="20"/>
+          <w:szCs w:val="20"/>
+          <w:lang w:val="en-US"/>
+        </w:rPr>
+        <w:t>onset_wt</w:t>
+      </w:r>
+      <w:proofErr w:type="spellEnd"/>
+      <w:r>
+        <w:rPr>
+          <w:rFonts w:ascii="Courier" w:hAnsi="Courier" w:cs="Courier"/>
+          <w:color w:val="000000"/>
+          <w:sz w:val="20"/>
+          <w:szCs w:val="20"/>
+          <w:lang w:val="en-US"/>
+        </w:rPr>
+        <w:t xml:space="preserve"> = </w:t>
+      </w:r>
+      <w:proofErr w:type="gramStart"/>
+      <w:r>
+        <w:rPr>
+          <w:rFonts w:ascii="Courier" w:hAnsi="Courier" w:cs="Courier"/>
+          <w:color w:val="000000"/>
+          <w:sz w:val="20"/>
+          <w:szCs w:val="20"/>
+          <w:lang w:val="en-US"/>
+        </w:rPr>
+        <w:t>10.0 ;</w:t>
+      </w:r>
+      <w:proofErr w:type="gramEnd"/>
+      <w:r>
+        <w:rPr>
+          <w:rFonts w:ascii="Courier" w:hAnsi="Courier" w:cs="Courier"/>
+          <w:color w:val="000000"/>
+          <w:sz w:val="20"/>
+          <w:szCs w:val="20"/>
+          <w:lang w:val="en-US"/>
+        </w:rPr>
+        <w:t xml:space="preserve"> </w:t>
+      </w:r>
+      <w:r>
+        <w:rPr>
+          <w:rFonts w:ascii="Courier" w:hAnsi="Courier" w:cs="Courier"/>
+          <w:color w:val="228B22"/>
+          <w:sz w:val="20"/>
+          <w:szCs w:val="20"/>
+          <w:lang w:val="en-US"/>
+        </w:rPr>
+        <w:t>% onset weight</w:t>
+      </w:r>
+    </w:p>
+    <w:p>
+      <w:pPr>
+        <w:autoSpaceDE w:val="0"/>
+        <w:autoSpaceDN w:val="0"/>
+        <w:adjustRightInd w:val="0"/>
+        <w:rPr>
+          <w:rFonts w:ascii="Courier" w:hAnsi="Courier"/>
+          <w:lang w:val="en-US"/>
+        </w:rPr>
+      </w:pPr>
+      <w:proofErr w:type="spellStart"/>
+      <w:r>
+        <w:rPr>
+          <w:rFonts w:ascii="Courier" w:hAnsi="Courier" w:cs="Courier"/>
+          <w:color w:val="000000"/>
+          <w:sz w:val="20"/>
+          <w:szCs w:val="20"/>
+          <w:lang w:val="en-US"/>
+        </w:rPr>
+        <w:t>offset_diss</w:t>
+      </w:r>
+      <w:proofErr w:type="spellEnd"/>
+      <w:r>
+        <w:rPr>
+          <w:rFonts w:ascii="Courier" w:hAnsi="Courier" w:cs="Courier"/>
+          <w:color w:val="000000"/>
+          <w:sz w:val="20"/>
+          <w:szCs w:val="20"/>
+          <w:lang w:val="en-US"/>
+        </w:rPr>
+        <w:t xml:space="preserve"> = </w:t>
+      </w:r>
+      <w:proofErr w:type="gramStart"/>
+      <w:r>
+        <w:rPr>
+          <w:rFonts w:ascii="Courier" w:hAnsi="Courier" w:cs="Courier"/>
+          <w:color w:val="000000"/>
+          <w:sz w:val="20"/>
+          <w:szCs w:val="20"/>
+          <w:lang w:val="en-US"/>
+        </w:rPr>
+        <w:t>50 ;</w:t>
+      </w:r>
+      <w:proofErr w:type="gramEnd"/>
+      <w:r>
+        <w:rPr>
+          <w:rFonts w:ascii="Courier" w:hAnsi="Courier" w:cs="Courier"/>
+          <w:color w:val="000000"/>
+          <w:sz w:val="20"/>
+          <w:szCs w:val="20"/>
+          <w:lang w:val="en-US"/>
+        </w:rPr>
+        <w:t xml:space="preserve"> </w:t>
+      </w:r>
+      <w:r>
+        <w:rPr>
+          <w:rFonts w:ascii="Courier" w:hAnsi="Courier" w:cs="Courier"/>
+          <w:color w:val="228B22"/>
+          <w:sz w:val="20"/>
+          <w:szCs w:val="20"/>
+          <w:lang w:val="en-US"/>
+        </w:rPr>
+        <w:t>% dissipation for offset neurons</w:t>
+      </w:r>
+    </w:p>
+    <w:p>
+      <w:pPr>
+        <w:autoSpaceDE w:val="0"/>
+        <w:autoSpaceDN w:val="0"/>
+        <w:adjustRightInd w:val="0"/>
+        <w:rPr>
+          <w:rFonts w:ascii="Courier" w:hAnsi="Courier"/>
+          <w:lang w:val="en-US"/>
+        </w:rPr>
+      </w:pPr>
+      <w:proofErr w:type="spellStart"/>
+      <w:r>
+        <w:rPr>
+          <w:rFonts w:ascii="Courier" w:hAnsi="Courier" w:cs="Courier"/>
+          <w:color w:val="000000"/>
+          <w:sz w:val="20"/>
+          <w:szCs w:val="20"/>
+          <w:lang w:val="en-US"/>
+        </w:rPr>
+        <w:t>offset_rp</w:t>
+      </w:r>
+      <w:proofErr w:type="spellEnd"/>
+      <w:r>
+        <w:rPr>
+          <w:rFonts w:ascii="Courier" w:hAnsi="Courier" w:cs="Courier"/>
+          <w:color w:val="000000"/>
+          <w:sz w:val="20"/>
+          <w:szCs w:val="20"/>
+          <w:lang w:val="en-US"/>
+        </w:rPr>
+        <w:t xml:space="preserve"> = </w:t>
+      </w:r>
+      <w:proofErr w:type="gramStart"/>
+      <w:r>
+        <w:rPr>
+          <w:rFonts w:ascii="Courier" w:hAnsi="Courier" w:cs="Courier"/>
+          <w:color w:val="000000"/>
+          <w:sz w:val="20"/>
+          <w:szCs w:val="20"/>
+          <w:lang w:val="en-US"/>
+        </w:rPr>
+        <w:t>0.05 ;</w:t>
+      </w:r>
+      <w:proofErr w:type="gramEnd"/>
+      <w:r>
+        <w:rPr>
+          <w:rFonts w:ascii="Courier" w:hAnsi="Courier" w:cs="Courier"/>
+          <w:color w:val="000000"/>
+          <w:sz w:val="20"/>
+          <w:szCs w:val="20"/>
+          <w:lang w:val="en-US"/>
+        </w:rPr>
+        <w:t xml:space="preserve"> </w:t>
+      </w:r>
+      <w:r>
+        <w:rPr>
+          <w:rFonts w:ascii="Courier" w:hAnsi="Courier" w:cs="Courier"/>
+          <w:color w:val="228B22"/>
+          <w:sz w:val="20"/>
+          <w:szCs w:val="20"/>
+          <w:lang w:val="en-US"/>
+        </w:rPr>
+        <w:t>% refractory period for onset cells</w:t>
+      </w:r>
+    </w:p>
+    <w:p>
+      <w:pPr>
+        <w:autoSpaceDE w:val="0"/>
+        <w:autoSpaceDN w:val="0"/>
+        <w:adjustRightInd w:val="0"/>
+        <w:rPr>
+          <w:rFonts w:ascii="Courier" w:hAnsi="Courier"/>
+          <w:lang w:val="en-US"/>
+        </w:rPr>
+      </w:pPr>
+      <w:proofErr w:type="spellStart"/>
+      <w:r>
+        <w:rPr>
+          <w:rFonts w:ascii="Courier" w:hAnsi="Courier" w:cs="Courier"/>
+          <w:color w:val="000000"/>
+          <w:sz w:val="20"/>
+          <w:szCs w:val="20"/>
+          <w:lang w:val="en-US"/>
+        </w:rPr>
+        <w:t>offset_wt</w:t>
+      </w:r>
+      <w:proofErr w:type="spellEnd"/>
+      <w:r>
+        <w:rPr>
+          <w:rFonts w:ascii="Courier" w:hAnsi="Courier" w:cs="Courier"/>
+          <w:color w:val="000000"/>
+          <w:sz w:val="20"/>
+          <w:szCs w:val="20"/>
+          <w:lang w:val="en-US"/>
+        </w:rPr>
+        <w:t xml:space="preserve"> = </w:t>
+      </w:r>
+      <w:proofErr w:type="gramStart"/>
+      <w:r>
+        <w:rPr>
+          <w:rFonts w:ascii="Courier" w:hAnsi="Courier" w:cs="Courier"/>
+          <w:color w:val="000000"/>
+          <w:sz w:val="20"/>
+          <w:szCs w:val="20"/>
+          <w:lang w:val="en-US"/>
+        </w:rPr>
+        <w:t>10.0 ;</w:t>
+      </w:r>
+      <w:proofErr w:type="gramEnd"/>
+      <w:r>
+        <w:rPr>
+          <w:rFonts w:ascii="Courier" w:hAnsi="Courier" w:cs="Courier"/>
+          <w:color w:val="000000"/>
+          <w:sz w:val="20"/>
+          <w:szCs w:val="20"/>
+          <w:lang w:val="en-US"/>
+        </w:rPr>
+        <w:t xml:space="preserve"> </w:t>
+      </w:r>
+      <w:r>
+        <w:rPr>
+          <w:rFonts w:ascii="Courier" w:hAnsi="Courier" w:cs="Courier"/>
+          <w:color w:val="228B22"/>
+          <w:sz w:val="20"/>
+          <w:szCs w:val="20"/>
+          <w:lang w:val="en-US"/>
+        </w:rPr>
+        <w:t>% offset weight</w:t>
+      </w:r>
+    </w:p>
+    <w:p>
+      <w:pPr>
+        <w:autoSpaceDE w:val="0"/>
+        <w:autoSpaceDN w:val="0"/>
+        <w:adjustRightInd w:val="0"/>
+        <w:rPr>
+          <w:rFonts w:ascii="Courier" w:hAnsi="Courier"/>
+          <w:lang w:val="en-US"/>
+        </w:rPr>
+      </w:pPr>
+      <w:r>
+        <w:rPr>
+          <w:rFonts w:ascii="Courier" w:hAnsi="Courier" w:cs="Courier"/>
+          <w:color w:val="000000"/>
+          <w:sz w:val="20"/>
+          <w:szCs w:val="20"/>
+          <w:lang w:val="en-US"/>
+        </w:rPr>
+        <w:t xml:space="preserve">convergence = </w:t>
+      </w:r>
+      <w:proofErr w:type="gramStart"/>
+      <w:r>
+        <w:rPr>
+          <w:rFonts w:ascii="Courier" w:hAnsi="Courier" w:cs="Courier"/>
+          <w:color w:val="000000"/>
+          <w:sz w:val="20"/>
+          <w:szCs w:val="20"/>
+          <w:lang w:val="en-US"/>
+        </w:rPr>
+        <w:t>2 ;</w:t>
+      </w:r>
+      <w:proofErr w:type="gramEnd"/>
+      <w:r>
+        <w:rPr>
+          <w:rFonts w:ascii="Courier" w:hAnsi="Courier" w:cs="Courier"/>
+          <w:color w:val="000000"/>
+          <w:sz w:val="20"/>
+          <w:szCs w:val="20"/>
+          <w:lang w:val="en-US"/>
+        </w:rPr>
+        <w:t xml:space="preserve"> </w:t>
+      </w:r>
+      <w:r>
+        <w:rPr>
+          <w:rFonts w:ascii="Courier" w:hAnsi="Courier" w:cs="Courier"/>
+          <w:color w:val="228B22"/>
+          <w:sz w:val="20"/>
+          <w:szCs w:val="20"/>
+          <w:lang w:val="en-US"/>
+        </w:rPr>
+        <w:t xml:space="preserve">% </w:t>
+      </w:r>
+      <w:proofErr w:type="spellStart"/>
+      <w:r>
+        <w:rPr>
+          <w:rFonts w:ascii="Courier" w:hAnsi="Courier" w:cs="Courier"/>
+          <w:color w:val="228B22"/>
+          <w:sz w:val="20"/>
+          <w:szCs w:val="20"/>
+          <w:lang w:val="en-US"/>
+        </w:rPr>
+        <w:t>convegence</w:t>
+      </w:r>
+      <w:proofErr w:type="spellEnd"/>
+      <w:r>
+        <w:rPr>
+          <w:rFonts w:ascii="Courier" w:hAnsi="Courier" w:cs="Courier"/>
+          <w:color w:val="228B22"/>
+          <w:sz w:val="20"/>
+          <w:szCs w:val="20"/>
+          <w:lang w:val="en-US"/>
+        </w:rPr>
+        <w:t xml:space="preserve"> (no of inputs to each neuron = 2*convergence + 1)</w:t>
+      </w:r>
+    </w:p>
+    <w:p>
+      <w:pPr>
+        <w:rPr>
+          <w:lang w:val="en-US"/>
+        </w:rPr>
+      </w:pPr>
     </w:p>
     <w:p>
       <w:pPr>
@@ -510,9 +1198,9 @@
 <file path=word/numbering.xml><?xml version="1.0" encoding="utf-8"?>
 <w:numbering xmlns:wpc="http://schemas.microsoft.com/office/word/2010/wordprocessingCanvas" xmlns:cx="http://schemas.microsoft.com/office/drawing/2014/chartex" xmlns:cx1="http://schemas.microsoft.com/office/drawing/2015/9/8/chartex" xmlns:cx2="http://schemas.microsoft.com/office/drawing/2015/10/21/chartex" xmlns:cx3="http://schemas.microsoft.com/office/drawing/2016/5/9/chartex" xmlns:cx4="http://schemas.microsoft.com/office/drawing/2016/5/10/chartex" xmlns:cx5="http://schemas.microsoft.com/office/drawing/2016/5/11/chartex" xmlns:cx6="http://schemas.microsoft.com/office/drawing/2016/5/12/chartex" xmlns:cx7="http://schemas.microsoft.com/office/drawing/2016/5/13/chartex" xmlns:cx8="http://schemas.microsoft.com/office/drawing/2016/5/14/chartex" xmlns:mc="http://schemas.openxmlformats.org/markup-compatibility/2006" xmlns:aink="http://schemas.microsoft.com/office/drawing/2016/ink" xmlns:am3d="http://schemas.microsoft.com/office/drawing/2017/model3d" xmlns:o="urn:schemas-microsoft-com:office:office" xmlns:r="http://schemas.openxmlformats.org/officeDocument/2006/relationships" xmlns:m="http://schemas.openxmlformats.org/officeDocument/2006/math" xmlns:v="urn:schemas-microsoft-com:vml" xmlns:wp14="http://schemas.microsoft.com/office/word/2010/wordprocessingDrawing" xmlns:wp="http://schemas.openxmlformats.org/drawingml/2006/wordprocessingDrawing" xmlns:w10="urn:schemas-microsoft-com:office:word" xmlns:w="http://schemas.openxmlformats.org/wordprocessingml/2006/main" xmlns:w14="http://schemas.microsoft.com/office/word/2010/wordml" xmlns:w15="http://schemas.microsoft.com/office/word/2012/wordml" xmlns:w16cid="http://schemas.microsoft.com/office/word/2016/wordml/cid" xmlns:w16se="http://schemas.microsoft.com/office/word/2015/wordml/symex" xmlns:wpg="http://schemas.microsoft.com/office/word/2010/wordprocessingGroup" xmlns:wpi="http://schemas.microsoft.com/office/word/2010/wordprocessingInk" xmlns:wne="http://schemas.microsoft.com/office/word/2006/wordml" xmlns:wps="http://schemas.microsoft.com/office/word/2010/wordprocessingShape" mc:Ignorable="w14 w15 w16se w16cid wp14">
   <w:abstractNum w:abstractNumId="0" w15:restartNumberingAfterBreak="0">
-    <w:nsid w:val="35B5261C"/>
+    <w:nsid w:val="06E53C98"/>
     <w:multiLevelType w:val="hybridMultilevel"/>
-    <w:tmpl w:val="5248FA4C"/>
+    <w:tmpl w:val="C0F8A374"/>
     <w:lvl w:ilvl="0" w:tplc="0409000F">
       <w:start w:val="1"/>
       <w:numFmt w:val="decimal"/>
@@ -596,6 +1284,92 @@
     </w:lvl>
   </w:abstractNum>
   <w:abstractNum w:abstractNumId="1" w15:restartNumberingAfterBreak="0">
+    <w:nsid w:val="35B5261C"/>
+    <w:multiLevelType w:val="hybridMultilevel"/>
+    <w:tmpl w:val="C0F8A374"/>
+    <w:lvl w:ilvl="0" w:tplc="0409000F">
+      <w:start w:val="1"/>
+      <w:numFmt w:val="decimal"/>
+      <w:lvlText w:val="%1."/>
+      <w:lvlJc w:val="left"/>
+      <w:pPr>
+        <w:ind w:left="720" w:hanging="360"/>
+      </w:pPr>
+    </w:lvl>
+    <w:lvl w:ilvl="1" w:tplc="04090019">
+      <w:start w:val="1"/>
+      <w:numFmt w:val="lowerLetter"/>
+      <w:lvlText w:val="%2."/>
+      <w:lvlJc w:val="left"/>
+      <w:pPr>
+        <w:ind w:left="1440" w:hanging="360"/>
+      </w:pPr>
+    </w:lvl>
+    <w:lvl w:ilvl="2" w:tplc="0409001B" w:tentative="1">
+      <w:start w:val="1"/>
+      <w:numFmt w:val="lowerRoman"/>
+      <w:lvlText w:val="%3."/>
+      <w:lvlJc w:val="right"/>
+      <w:pPr>
+        <w:ind w:left="2160" w:hanging="180"/>
+      </w:pPr>
+    </w:lvl>
+    <w:lvl w:ilvl="3" w:tplc="0409000F" w:tentative="1">
+      <w:start w:val="1"/>
+      <w:numFmt w:val="decimal"/>
+      <w:lvlText w:val="%4."/>
+      <w:lvlJc w:val="left"/>
+      <w:pPr>
+        <w:ind w:left="2880" w:hanging="360"/>
+      </w:pPr>
+    </w:lvl>
+    <w:lvl w:ilvl="4" w:tplc="04090019" w:tentative="1">
+      <w:start w:val="1"/>
+      <w:numFmt w:val="lowerLetter"/>
+      <w:lvlText w:val="%5."/>
+      <w:lvlJc w:val="left"/>
+      <w:pPr>
+        <w:ind w:left="3600" w:hanging="360"/>
+      </w:pPr>
+    </w:lvl>
+    <w:lvl w:ilvl="5" w:tplc="0409001B" w:tentative="1">
+      <w:start w:val="1"/>
+      <w:numFmt w:val="lowerRoman"/>
+      <w:lvlText w:val="%6."/>
+      <w:lvlJc w:val="right"/>
+      <w:pPr>
+        <w:ind w:left="4320" w:hanging="180"/>
+      </w:pPr>
+    </w:lvl>
+    <w:lvl w:ilvl="6" w:tplc="0409000F" w:tentative="1">
+      <w:start w:val="1"/>
+      <w:numFmt w:val="decimal"/>
+      <w:lvlText w:val="%7."/>
+      <w:lvlJc w:val="left"/>
+      <w:pPr>
+        <w:ind w:left="5040" w:hanging="360"/>
+      </w:pPr>
+    </w:lvl>
+    <w:lvl w:ilvl="7" w:tplc="04090019" w:tentative="1">
+      <w:start w:val="1"/>
+      <w:numFmt w:val="lowerLetter"/>
+      <w:lvlText w:val="%8."/>
+      <w:lvlJc w:val="left"/>
+      <w:pPr>
+        <w:ind w:left="5760" w:hanging="360"/>
+      </w:pPr>
+    </w:lvl>
+    <w:lvl w:ilvl="8" w:tplc="0409001B" w:tentative="1">
+      <w:start w:val="1"/>
+      <w:numFmt w:val="lowerRoman"/>
+      <w:lvlText w:val="%9."/>
+      <w:lvlJc w:val="right"/>
+      <w:pPr>
+        <w:ind w:left="6480" w:hanging="180"/>
+      </w:pPr>
+    </w:lvl>
+  </w:abstractNum>
+  <w:abstractNum w:abstractNumId="2" w15:restartNumberingAfterBreak="0">
     <w:nsid w:val="3D034BF4"/>
     <w:multiLevelType w:val="hybridMultilevel"/>
     <w:tmpl w:val="05643794"/>
@@ -681,11 +1455,130 @@
       </w:pPr>
     </w:lvl>
   </w:abstractNum>
+  <w:abstractNum w:abstractNumId="3" w15:restartNumberingAfterBreak="0">
+    <w:nsid w:val="51BC62BE"/>
+    <w:multiLevelType w:val="hybridMultilevel"/>
+    <w:tmpl w:val="D3700836"/>
+    <w:lvl w:ilvl="0" w:tplc="04090001">
+      <w:start w:val="1"/>
+      <w:numFmt w:val="bullet"/>
+      <w:lvlText w:val=""/>
+      <w:lvlJc w:val="left"/>
+      <w:pPr>
+        <w:ind w:left="720" w:hanging="360"/>
+      </w:pPr>
+      <w:rPr>
+        <w:rFonts w:ascii="Symbol" w:hAnsi="Symbol" w:hint="default"/>
+      </w:rPr>
+    </w:lvl>
+    <w:lvl w:ilvl="1" w:tplc="04090003" w:tentative="1">
+      <w:start w:val="1"/>
+      <w:numFmt w:val="bullet"/>
+      <w:lvlText w:val="o"/>
+      <w:lvlJc w:val="left"/>
+      <w:pPr>
+        <w:ind w:left="1440" w:hanging="360"/>
+      </w:pPr>
+      <w:rPr>
+        <w:rFonts w:ascii="Courier New" w:hAnsi="Courier New" w:cs="Courier New" w:hint="default"/>
+      </w:rPr>
+    </w:lvl>
+    <w:lvl w:ilvl="2" w:tplc="04090005" w:tentative="1">
+      <w:start w:val="1"/>
+      <w:numFmt w:val="bullet"/>
+      <w:lvlText w:val=""/>
+      <w:lvlJc w:val="left"/>
+      <w:pPr>
+        <w:ind w:left="2160" w:hanging="360"/>
+      </w:pPr>
+      <w:rPr>
+        <w:rFonts w:ascii="Wingdings" w:hAnsi="Wingdings" w:hint="default"/>
+      </w:rPr>
+    </w:lvl>
+    <w:lvl w:ilvl="3" w:tplc="04090001" w:tentative="1">
+      <w:start w:val="1"/>
+      <w:numFmt w:val="bullet"/>
+      <w:lvlText w:val=""/>
+      <w:lvlJc w:val="left"/>
+      <w:pPr>
+        <w:ind w:left="2880" w:hanging="360"/>
+      </w:pPr>
+      <w:rPr>
+        <w:rFonts w:ascii="Symbol" w:hAnsi="Symbol" w:hint="default"/>
+      </w:rPr>
+    </w:lvl>
+    <w:lvl w:ilvl="4" w:tplc="04090003" w:tentative="1">
+      <w:start w:val="1"/>
+      <w:numFmt w:val="bullet"/>
+      <w:lvlText w:val="o"/>
+      <w:lvlJc w:val="left"/>
+      <w:pPr>
+        <w:ind w:left="3600" w:hanging="360"/>
+      </w:pPr>
+      <w:rPr>
+        <w:rFonts w:ascii="Courier New" w:hAnsi="Courier New" w:cs="Courier New" w:hint="default"/>
+      </w:rPr>
+    </w:lvl>
+    <w:lvl w:ilvl="5" w:tplc="04090005" w:tentative="1">
+      <w:start w:val="1"/>
+      <w:numFmt w:val="bullet"/>
+      <w:lvlText w:val=""/>
+      <w:lvlJc w:val="left"/>
+      <w:pPr>
+        <w:ind w:left="4320" w:hanging="360"/>
+      </w:pPr>
+      <w:rPr>
+        <w:rFonts w:ascii="Wingdings" w:hAnsi="Wingdings" w:hint="default"/>
+      </w:rPr>
+    </w:lvl>
+    <w:lvl w:ilvl="6" w:tplc="04090001" w:tentative="1">
+      <w:start w:val="1"/>
+      <w:numFmt w:val="bullet"/>
+      <w:lvlText w:val=""/>
+      <w:lvlJc w:val="left"/>
+      <w:pPr>
+        <w:ind w:left="5040" w:hanging="360"/>
+      </w:pPr>
+      <w:rPr>
+        <w:rFonts w:ascii="Symbol" w:hAnsi="Symbol" w:hint="default"/>
+      </w:rPr>
+    </w:lvl>
+    <w:lvl w:ilvl="7" w:tplc="04090003" w:tentative="1">
+      <w:start w:val="1"/>
+      <w:numFmt w:val="bullet"/>
+      <w:lvlText w:val="o"/>
+      <w:lvlJc w:val="left"/>
+      <w:pPr>
+        <w:ind w:left="5760" w:hanging="360"/>
+      </w:pPr>
+      <w:rPr>
+        <w:rFonts w:ascii="Courier New" w:hAnsi="Courier New" w:cs="Courier New" w:hint="default"/>
+      </w:rPr>
+    </w:lvl>
+    <w:lvl w:ilvl="8" w:tplc="04090005" w:tentative="1">
+      <w:start w:val="1"/>
+      <w:numFmt w:val="bullet"/>
+      <w:lvlText w:val=""/>
+      <w:lvlJc w:val="left"/>
+      <w:pPr>
+        <w:ind w:left="6480" w:hanging="360"/>
+      </w:pPr>
+      <w:rPr>
+        <w:rFonts w:ascii="Wingdings" w:hAnsi="Wingdings" w:hint="default"/>
+      </w:rPr>
+    </w:lvl>
+  </w:abstractNum>
   <w:num w:numId="1">
-    <w:abstractNumId w:val="0"/>
+    <w:abstractNumId w:val="1"/>
   </w:num>
   <w:num w:numId="2">
-    <w:abstractNumId w:val="1"/>
+    <w:abstractNumId w:val="2"/>
+  </w:num>
+  <w:num w:numId="3">
+    <w:abstractNumId w:val="3"/>
+  </w:num>
+  <w:num w:numId="4">
+    <w:abstractNumId w:val="0"/>
   </w:num>
 </w:numbering>
 </file>

</xml_diff>

<commit_message>
new version with findsegments_2 and findsegments_2_all.m incliudes LIF NN version of segmentation algorithm
</commit_message>
<xml_diff>
--- a/documentation/SimpleSegmemntation.docx
+++ b/documentation/SimpleSegmemntation.docx
@@ -513,31 +513,7 @@
           <w:lang w:val="en-US"/>
         </w:rPr>
         <w:lastRenderedPageBreak/>
-        <w:t xml:space="preserve">New function </w:t>
-      </w:r>
-      <w:r>
-        <w:rPr>
-          <w:lang w:val="en-US"/>
-        </w:rPr>
-        <w:t>findsegments_</w:t>
-      </w:r>
-      <w:r>
-        <w:rPr>
-          <w:lang w:val="en-US"/>
-        </w:rPr>
-        <w:t>2</w:t>
-      </w:r>
-      <w:r>
-        <w:rPr>
-          <w:lang w:val="en-US"/>
-        </w:rPr>
-        <w:t>.m</w:t>
-      </w:r>
-      <w:r>
-        <w:rPr>
-          <w:lang w:val="en-US"/>
-        </w:rPr>
-        <w:t xml:space="preserve"> started.</w:t>
+        <w:t>New function findsegments_2.m started.</w:t>
       </w:r>
     </w:p>
     <w:p>
@@ -641,6 +617,82 @@
     </w:p>
     <w:p>
       <w:pPr>
+        <w:pStyle w:val="ListParagraph"/>
+        <w:numPr>
+          <w:ilvl w:val="0"/>
+          <w:numId w:val="4"/>
+        </w:numPr>
+        <w:rPr>
+          <w:lang w:val="en-US"/>
+        </w:rPr>
+      </w:pPr>
+      <w:r>
+        <w:rPr>
+          <w:lang w:val="en-US"/>
+        </w:rPr>
+        <w:t>Creates summarized onsets (and offsets), summing across bands, into shorter time buckets</w:t>
+      </w:r>
+    </w:p>
+    <w:p>
+      <w:pPr>
+        <w:pStyle w:val="ListParagraph"/>
+        <w:numPr>
+          <w:ilvl w:val="0"/>
+          <w:numId w:val="4"/>
+        </w:numPr>
+        <w:rPr>
+          <w:lang w:val="en-US"/>
+        </w:rPr>
+      </w:pPr>
+      <w:r>
+        <w:rPr>
+          <w:lang w:val="en-US"/>
+        </w:rPr>
+        <w:t xml:space="preserve">Use </w:t>
+      </w:r>
+      <w:proofErr w:type="spellStart"/>
+      <w:r>
+        <w:rPr>
+          <w:lang w:val="en-US"/>
+        </w:rPr>
+        <w:t>findpeaks</w:t>
+      </w:r>
+      <w:proofErr w:type="spellEnd"/>
+      <w:r>
+        <w:rPr>
+          <w:lang w:val="en-US"/>
+        </w:rPr>
+        <w:t xml:space="preserve"> to find candidate starts (onsets) end ends(offsets</w:t>
+      </w:r>
+      <w:proofErr w:type="gramStart"/>
+      <w:r>
+        <w:rPr>
+          <w:lang w:val="en-US"/>
+        </w:rPr>
+        <w:t>), and</w:t>
+      </w:r>
+      <w:proofErr w:type="gramEnd"/>
+      <w:r>
+        <w:rPr>
+          <w:lang w:val="en-US"/>
+        </w:rPr>
+        <w:t xml:space="preserve"> produce segmentation from the</w:t>
+      </w:r>
+      <w:r>
+        <w:rPr>
+          <w:lang w:val="en-US"/>
+        </w:rPr>
+        <w:t>s</w:t>
+      </w:r>
+      <w:r>
+        <w:rPr>
+          <w:lang w:val="en-US"/>
+        </w:rPr>
+        <w:t xml:space="preserve">e. </w:t>
+      </w:r>
+    </w:p>
+    <w:p>
+      <w:pPr>
         <w:rPr>
           <w:lang w:val="en-US"/>
         </w:rPr>
@@ -753,7 +805,7 @@
           <w:szCs w:val="20"/>
           <w:lang w:val="en-US"/>
         </w:rPr>
-        <w:t>50 ;</w:t>
+        <w:t>100 ;</w:t>
       </w:r>
       <w:proofErr w:type="gramEnd"/>
       <w:r>
@@ -883,7 +935,7 @@
           <w:szCs w:val="20"/>
           <w:lang w:val="en-US"/>
         </w:rPr>
-        <w:t>10.0 ;</w:t>
+        <w:t>40.0 ;</w:t>
       </w:r>
       <w:proofErr w:type="gramEnd"/>
       <w:r>
@@ -948,7 +1000,7 @@
           <w:szCs w:val="20"/>
           <w:lang w:val="en-US"/>
         </w:rPr>
-        <w:t>50 ;</w:t>
+        <w:t>100 ;</w:t>
       </w:r>
       <w:proofErr w:type="gramEnd"/>
       <w:r>
@@ -1078,7 +1130,7 @@
           <w:szCs w:val="20"/>
           <w:lang w:val="en-US"/>
         </w:rPr>
-        <w:t>10.0 ;</w:t>
+        <w:t>40.0 ;</w:t>
       </w:r>
       <w:proofErr w:type="gramEnd"/>
       <w:r>
@@ -1120,7 +1172,29 @@
           <w:szCs w:val="20"/>
           <w:lang w:val="en-US"/>
         </w:rPr>
-        <w:t xml:space="preserve">convergence = 2 ; </w:t>
+        <w:t xml:space="preserve">convergence = </w:t>
+      </w:r>
+      <w:proofErr w:type="gramStart"/>
+      <w:r>
+        <w:rPr>
+          <w:rFonts w:ascii="Courier" w:hAnsi="Courier" w:cs="Courier"/>
+          <w:color w:val="000000"/>
+          <w:sz w:val="20"/>
+          <w:szCs w:val="20"/>
+          <w:lang w:val="en-US"/>
+        </w:rPr>
+        <w:t>4 ;</w:t>
+      </w:r>
+      <w:proofErr w:type="gramEnd"/>
+      <w:r>
+        <w:rPr>
+          <w:rFonts w:ascii="Courier" w:hAnsi="Courier" w:cs="Courier"/>
+          <w:color w:val="000000"/>
+          <w:sz w:val="20"/>
+          <w:szCs w:val="20"/>
+          <w:lang w:val="en-US"/>
+        </w:rPr>
+        <w:t xml:space="preserve"> </w:t>
       </w:r>
       <w:r>
         <w:rPr>
@@ -1130,7 +1204,62 @@
           <w:szCs w:val="20"/>
           <w:lang w:val="en-US"/>
         </w:rPr>
-        <w:t>% conve</w:t>
+        <w:t>% convergence (no of inputs to each neuron = 2*convergence + 1)</w:t>
+      </w:r>
+    </w:p>
+    <w:p>
+      <w:pPr>
+        <w:autoSpaceDE w:val="0"/>
+        <w:autoSpaceDN w:val="0"/>
+        <w:adjustRightInd w:val="0"/>
+        <w:rPr>
+          <w:rFonts w:ascii="Courier" w:hAnsi="Courier"/>
+          <w:lang w:val="en-US"/>
+        </w:rPr>
+      </w:pPr>
+      <w:proofErr w:type="spellStart"/>
+      <w:r>
+        <w:rPr>
+          <w:rFonts w:ascii="Courier" w:hAnsi="Courier" w:cs="Courier"/>
+          <w:color w:val="000000"/>
+          <w:sz w:val="20"/>
+          <w:szCs w:val="20"/>
+          <w:lang w:val="en-US"/>
+        </w:rPr>
+        <w:t>logonset</w:t>
+      </w:r>
+      <w:proofErr w:type="spellEnd"/>
+      <w:r>
+        <w:rPr>
+          <w:rFonts w:ascii="Courier" w:hAnsi="Courier" w:cs="Courier"/>
+          <w:color w:val="000000"/>
+          <w:sz w:val="20"/>
+          <w:szCs w:val="20"/>
+          <w:lang w:val="en-US"/>
+        </w:rPr>
+        <w:t xml:space="preserve"> = </w:t>
+      </w:r>
+      <w:proofErr w:type="gramStart"/>
+      <w:r>
+        <w:rPr>
+          <w:rFonts w:ascii="Courier" w:hAnsi="Courier" w:cs="Courier"/>
+          <w:color w:val="000000"/>
+          <w:sz w:val="20"/>
+          <w:szCs w:val="20"/>
+          <w:lang w:val="en-US"/>
+        </w:rPr>
+        <w:t>false ;</w:t>
+      </w:r>
+      <w:proofErr w:type="gramEnd"/>
+      <w:r>
+        <w:rPr>
+          <w:rFonts w:ascii="Courier" w:hAnsi="Courier" w:cs="Courier"/>
+          <w:color w:val="000000"/>
+          <w:sz w:val="20"/>
+          <w:szCs w:val="20"/>
+          <w:lang w:val="en-US"/>
+        </w:rPr>
+        <w:t xml:space="preserve"> </w:t>
       </w:r>
       <w:r>
         <w:rPr>
@@ -1140,19 +1269,415 @@
           <w:szCs w:val="20"/>
           <w:lang w:val="en-US"/>
         </w:rPr>
-        <w:t>r</w:t>
+        <w:t>% default is not to take logs of onset signals</w:t>
+      </w:r>
+    </w:p>
+    <w:p>
+      <w:pPr>
+        <w:autoSpaceDE w:val="0"/>
+        <w:autoSpaceDN w:val="0"/>
+        <w:adjustRightInd w:val="0"/>
+        <w:rPr>
+          <w:rFonts w:ascii="Courier" w:hAnsi="Courier"/>
+          <w:lang w:val="en-US"/>
+        </w:rPr>
+      </w:pPr>
+      <w:r>
+        <w:rPr>
+          <w:rFonts w:ascii="Courier" w:hAnsi="Courier" w:cs="Courier"/>
+          <w:color w:val="228B22"/>
+          <w:sz w:val="20"/>
+          <w:szCs w:val="20"/>
+          <w:lang w:val="en-US"/>
+        </w:rPr>
+        <w:t xml:space="preserve"> </w:t>
+      </w:r>
+    </w:p>
+    <w:p>
+      <w:pPr>
+        <w:autoSpaceDE w:val="0"/>
+        <w:autoSpaceDN w:val="0"/>
+        <w:adjustRightInd w:val="0"/>
+        <w:rPr>
+          <w:rFonts w:ascii="Courier" w:hAnsi="Courier"/>
+          <w:lang w:val="en-US"/>
+        </w:rPr>
+      </w:pPr>
+      <w:r>
+        <w:rPr>
+          <w:rFonts w:ascii="Courier" w:hAnsi="Courier" w:cs="Courier"/>
+          <w:color w:val="228B22"/>
+          <w:sz w:val="20"/>
+          <w:szCs w:val="20"/>
+          <w:lang w:val="en-US"/>
+        </w:rPr>
+        <w:t>% new parameters for calculating actual segments</w:t>
+      </w:r>
+    </w:p>
+    <w:p>
+      <w:pPr>
+        <w:autoSpaceDE w:val="0"/>
+        <w:autoSpaceDN w:val="0"/>
+        <w:adjustRightInd w:val="0"/>
+        <w:rPr>
+          <w:rFonts w:ascii="Courier" w:hAnsi="Courier"/>
+          <w:lang w:val="en-US"/>
+        </w:rPr>
+      </w:pPr>
+      <w:proofErr w:type="spellStart"/>
+      <w:r>
+        <w:rPr>
+          <w:rFonts w:ascii="Courier" w:hAnsi="Courier" w:cs="Courier"/>
+          <w:color w:val="000000"/>
+          <w:sz w:val="20"/>
+          <w:szCs w:val="20"/>
+          <w:lang w:val="en-US"/>
+        </w:rPr>
+        <w:t>summarysteplength</w:t>
+      </w:r>
+      <w:proofErr w:type="spellEnd"/>
+      <w:r>
+        <w:rPr>
+          <w:rFonts w:ascii="Courier" w:hAnsi="Courier" w:cs="Courier"/>
+          <w:color w:val="000000"/>
+          <w:sz w:val="20"/>
+          <w:szCs w:val="20"/>
+          <w:lang w:val="en-US"/>
+        </w:rPr>
+        <w:t xml:space="preserve"> = </w:t>
+      </w:r>
+      <w:proofErr w:type="gramStart"/>
+      <w:r>
+        <w:rPr>
+          <w:rFonts w:ascii="Courier" w:hAnsi="Courier" w:cs="Courier"/>
+          <w:color w:val="000000"/>
+          <w:sz w:val="20"/>
+          <w:szCs w:val="20"/>
+          <w:lang w:val="en-US"/>
+        </w:rPr>
+        <w:t>0.005 ;</w:t>
+      </w:r>
+      <w:proofErr w:type="gramEnd"/>
+      <w:r>
+        <w:rPr>
+          <w:rFonts w:ascii="Courier" w:hAnsi="Courier" w:cs="Courier"/>
+          <w:color w:val="000000"/>
+          <w:sz w:val="20"/>
+          <w:szCs w:val="20"/>
+          <w:lang w:val="en-US"/>
+        </w:rPr>
+        <w:t xml:space="preserve"> </w:t>
+      </w:r>
+      <w:r>
+        <w:rPr>
+          <w:rFonts w:ascii="Courier" w:hAnsi="Courier" w:cs="Courier"/>
+          <w:color w:val="228B22"/>
+          <w:sz w:val="20"/>
+          <w:szCs w:val="20"/>
+          <w:lang w:val="en-US"/>
+        </w:rPr>
+        <w:t xml:space="preserve">% step length used in </w:t>
+      </w:r>
+      <w:proofErr w:type="spellStart"/>
+      <w:r>
+        <w:rPr>
+          <w:rFonts w:ascii="Courier" w:hAnsi="Courier" w:cs="Courier"/>
+          <w:color w:val="228B22"/>
+          <w:sz w:val="20"/>
+          <w:szCs w:val="20"/>
+          <w:lang w:val="en-US"/>
+        </w:rPr>
+        <w:t>summarising</w:t>
+      </w:r>
+      <w:proofErr w:type="spellEnd"/>
+      <w:r>
+        <w:rPr>
+          <w:rFonts w:ascii="Courier" w:hAnsi="Courier" w:cs="Courier"/>
+          <w:color w:val="228B22"/>
+          <w:sz w:val="20"/>
+          <w:szCs w:val="20"/>
+          <w:lang w:val="en-US"/>
+        </w:rPr>
+        <w:t xml:space="preserve"> onset and offset spikes: 5ms default</w:t>
+      </w:r>
+    </w:p>
+    <w:p>
+      <w:pPr>
+        <w:autoSpaceDE w:val="0"/>
+        <w:autoSpaceDN w:val="0"/>
+        <w:adjustRightInd w:val="0"/>
+        <w:rPr>
+          <w:rFonts w:ascii="Courier" w:hAnsi="Courier"/>
+          <w:lang w:val="en-US"/>
+        </w:rPr>
+      </w:pPr>
+      <w:proofErr w:type="spellStart"/>
+      <w:r>
+        <w:rPr>
+          <w:rFonts w:ascii="Courier" w:hAnsi="Courier" w:cs="Courier"/>
+          <w:color w:val="000000"/>
+          <w:sz w:val="20"/>
+          <w:szCs w:val="20"/>
+          <w:lang w:val="en-US"/>
+        </w:rPr>
+        <w:t>summaryintegratelength</w:t>
+      </w:r>
+      <w:proofErr w:type="spellEnd"/>
+      <w:r>
+        <w:rPr>
+          <w:rFonts w:ascii="Courier" w:hAnsi="Courier" w:cs="Courier"/>
+          <w:color w:val="000000"/>
+          <w:sz w:val="20"/>
+          <w:szCs w:val="20"/>
+          <w:lang w:val="en-US"/>
+        </w:rPr>
+        <w:t xml:space="preserve"> = 0.02; </w:t>
+      </w:r>
+      <w:r>
+        <w:rPr>
+          <w:rFonts w:ascii="Courier" w:hAnsi="Courier" w:cs="Courier"/>
+          <w:color w:val="228B22"/>
+          <w:sz w:val="20"/>
+          <w:szCs w:val="20"/>
+          <w:lang w:val="en-US"/>
+        </w:rPr>
+        <w:t xml:space="preserve">% width of histogram used in </w:t>
+      </w:r>
+      <w:proofErr w:type="spellStart"/>
+      <w:r>
+        <w:rPr>
+          <w:rFonts w:ascii="Courier" w:hAnsi="Courier" w:cs="Courier"/>
+          <w:color w:val="228B22"/>
+          <w:sz w:val="20"/>
+          <w:szCs w:val="20"/>
+          <w:lang w:val="en-US"/>
+        </w:rPr>
+        <w:t>summarising</w:t>
+      </w:r>
+      <w:proofErr w:type="spellEnd"/>
+      <w:r>
+        <w:rPr>
+          <w:rFonts w:ascii="Courier" w:hAnsi="Courier" w:cs="Courier"/>
+          <w:color w:val="228B22"/>
+          <w:sz w:val="20"/>
+          <w:szCs w:val="20"/>
+          <w:lang w:val="en-US"/>
+        </w:rPr>
+        <w:t xml:space="preserve"> onset and offset spikes: 20ms default</w:t>
+      </w:r>
+    </w:p>
+    <w:p>
+      <w:pPr>
+        <w:autoSpaceDE w:val="0"/>
+        <w:autoSpaceDN w:val="0"/>
+        <w:adjustRightInd w:val="0"/>
+        <w:rPr>
+          <w:rFonts w:ascii="Courier" w:hAnsi="Courier" w:cs="Courier"/>
+          <w:color w:val="228B22"/>
+          <w:sz w:val="20"/>
+          <w:szCs w:val="20"/>
+          <w:lang w:val="en-US"/>
+        </w:rPr>
+      </w:pPr>
+      <w:proofErr w:type="spellStart"/>
+      <w:r>
+        <w:rPr>
+          <w:rFonts w:ascii="Courier" w:hAnsi="Courier" w:cs="Courier"/>
+          <w:color w:val="000000"/>
+          <w:sz w:val="20"/>
+          <w:szCs w:val="20"/>
+          <w:lang w:val="en-US"/>
+        </w:rPr>
+        <w:t>shortestsegment</w:t>
+      </w:r>
+      <w:proofErr w:type="spellEnd"/>
+      <w:r>
+        <w:rPr>
+          <w:rFonts w:ascii="Courier" w:hAnsi="Courier" w:cs="Courier"/>
+          <w:color w:val="000000"/>
+          <w:sz w:val="20"/>
+          <w:szCs w:val="20"/>
+          <w:lang w:val="en-US"/>
+        </w:rPr>
+        <w:t xml:space="preserve"> = </w:t>
+      </w:r>
+      <w:proofErr w:type="gramStart"/>
+      <w:r>
+        <w:rPr>
+          <w:rFonts w:ascii="Courier" w:hAnsi="Courier" w:cs="Courier"/>
+          <w:color w:val="000000"/>
+          <w:sz w:val="20"/>
+          <w:szCs w:val="20"/>
+          <w:lang w:val="en-US"/>
+        </w:rPr>
+        <w:t>false ;</w:t>
+      </w:r>
+      <w:proofErr w:type="gramEnd"/>
+      <w:r>
+        <w:rPr>
+          <w:rFonts w:ascii="Courier" w:hAnsi="Courier" w:cs="Courier"/>
+          <w:color w:val="000000"/>
+          <w:sz w:val="20"/>
+          <w:szCs w:val="20"/>
+          <w:lang w:val="en-US"/>
+        </w:rPr>
+        <w:t xml:space="preserve"> </w:t>
+      </w:r>
+      <w:r>
+        <w:rPr>
+          <w:rFonts w:ascii="Courier" w:hAnsi="Courier" w:cs="Courier"/>
+          <w:color w:val="228B22"/>
+          <w:sz w:val="20"/>
+          <w:szCs w:val="20"/>
+          <w:lang w:val="en-US"/>
+        </w:rPr>
+        <w:t>% used to enable earlier or later candidate offset (segment end) times to be used</w:t>
+      </w:r>
+    </w:p>
+    <w:p>
+      <w:pPr>
+        <w:autoSpaceDE w:val="0"/>
+        <w:autoSpaceDN w:val="0"/>
+        <w:adjustRightInd w:val="0"/>
+        <w:rPr>
+          <w:rFonts w:ascii="Courier" w:hAnsi="Courier" w:cs="Courier"/>
+          <w:color w:val="000000" w:themeColor="text1"/>
+          <w:sz w:val="20"/>
+          <w:szCs w:val="20"/>
+          <w:lang w:val="en-US"/>
+        </w:rPr>
+      </w:pPr>
+    </w:p>
+    <w:p>
+      <w:pPr>
+        <w:autoSpaceDE w:val="0"/>
+        <w:autoSpaceDN w:val="0"/>
+        <w:adjustRightInd w:val="0"/>
+        <w:rPr>
+          <w:rFonts w:cstheme="minorHAnsi"/>
+          <w:color w:val="000000" w:themeColor="text1"/>
+          <w:sz w:val="20"/>
+          <w:szCs w:val="20"/>
+          <w:lang w:val="en-US"/>
+        </w:rPr>
+      </w:pPr>
+      <w:r>
+        <w:rPr>
+          <w:rFonts w:cstheme="minorHAnsi"/>
+          <w:color w:val="000000" w:themeColor="text1"/>
+          <w:sz w:val="20"/>
+          <w:szCs w:val="20"/>
+          <w:lang w:val="en-US"/>
+        </w:rPr>
+        <w:t xml:space="preserve">The appropriate values for </w:t>
+      </w:r>
+      <w:r>
+        <w:rPr>
+          <w:rFonts w:cstheme="minorHAnsi"/>
+          <w:color w:val="000000" w:themeColor="text1"/>
+          <w:sz w:val="20"/>
+          <w:szCs w:val="20"/>
+          <w:lang w:val="en-US"/>
+        </w:rPr>
+        <w:t>parameters</w:t>
+      </w:r>
+      <w:r>
+        <w:rPr>
+          <w:rFonts w:cstheme="minorHAnsi"/>
+          <w:color w:val="000000" w:themeColor="text1"/>
+          <w:sz w:val="20"/>
+          <w:szCs w:val="20"/>
+          <w:lang w:val="en-US"/>
+        </w:rPr>
+        <w:t xml:space="preserve"> is not clear</w:t>
+      </w:r>
+      <w:r>
+        <w:rPr>
+          <w:rFonts w:cstheme="minorHAnsi"/>
+          <w:color w:val="000000" w:themeColor="text1"/>
+          <w:sz w:val="20"/>
+          <w:szCs w:val="20"/>
+          <w:lang w:val="en-US"/>
+        </w:rPr>
+        <w:t>.</w:t>
       </w:r>
       <w:bookmarkStart w:id="0" w:name="_GoBack"/>
       <w:bookmarkEnd w:id="0"/>
       <w:r>
         <w:rPr>
-          <w:rFonts w:ascii="Courier" w:hAnsi="Courier" w:cs="Courier"/>
-          <w:color w:val="228B22"/>
-          <w:sz w:val="20"/>
-          <w:szCs w:val="20"/>
-          <w:lang w:val="en-US"/>
-        </w:rPr>
-        <w:t>gence (no of inputs to each neuron = 2*convergence + 1)</w:t>
+          <w:rFonts w:cstheme="minorHAnsi"/>
+          <w:color w:val="000000" w:themeColor="text1"/>
+          <w:sz w:val="20"/>
+          <w:szCs w:val="20"/>
+          <w:lang w:val="en-US"/>
+        </w:rPr>
+        <w:t xml:space="preserve"> For example, </w:t>
+      </w:r>
+      <w:proofErr w:type="spellStart"/>
+      <w:r>
+        <w:rPr>
+          <w:rFonts w:cstheme="minorHAnsi"/>
+          <w:color w:val="000000" w:themeColor="text1"/>
+          <w:sz w:val="20"/>
+          <w:szCs w:val="20"/>
+          <w:lang w:val="en-US"/>
+        </w:rPr>
+        <w:t>onset_wt</w:t>
+      </w:r>
+      <w:proofErr w:type="spellEnd"/>
+      <w:r>
+        <w:rPr>
+          <w:rFonts w:cstheme="minorHAnsi"/>
+          <w:color w:val="000000" w:themeColor="text1"/>
+          <w:sz w:val="20"/>
+          <w:szCs w:val="20"/>
+          <w:lang w:val="en-US"/>
+        </w:rPr>
+        <w:t xml:space="preserve"> and </w:t>
+      </w:r>
+      <w:proofErr w:type="spellStart"/>
+      <w:r>
+        <w:rPr>
+          <w:rFonts w:cstheme="minorHAnsi"/>
+          <w:color w:val="000000" w:themeColor="text1"/>
+          <w:sz w:val="20"/>
+          <w:szCs w:val="20"/>
+          <w:lang w:val="en-US"/>
+        </w:rPr>
+        <w:t>offset_wt</w:t>
+      </w:r>
+      <w:proofErr w:type="spellEnd"/>
+      <w:r>
+        <w:rPr>
+          <w:rFonts w:cstheme="minorHAnsi"/>
+          <w:color w:val="000000" w:themeColor="text1"/>
+          <w:sz w:val="20"/>
+          <w:szCs w:val="20"/>
+          <w:lang w:val="en-US"/>
+        </w:rPr>
+        <w:t xml:space="preserve"> seem to work well at 100 for some signals (e.g. noise free speech), and 150 for others (e.g. speech with a loud interfering tone)</w:t>
+      </w:r>
+      <w:proofErr w:type="gramStart"/>
+      <w:r>
+        <w:rPr>
+          <w:rFonts w:cstheme="minorHAnsi"/>
+          <w:color w:val="000000" w:themeColor="text1"/>
+          <w:sz w:val="20"/>
+          <w:szCs w:val="20"/>
+          <w:lang w:val="en-US"/>
+        </w:rPr>
+        <w:t>. .</w:t>
+      </w:r>
+      <w:proofErr w:type="gramEnd"/>
+      <w:r>
+        <w:rPr>
+          <w:rFonts w:cstheme="minorHAnsi"/>
+          <w:color w:val="000000" w:themeColor="text1"/>
+          <w:sz w:val="20"/>
+          <w:szCs w:val="20"/>
+          <w:lang w:val="en-US"/>
+        </w:rPr>
+        <w:t xml:space="preserve"> How might these be set?</w:t>
       </w:r>
     </w:p>
     <w:p>
@@ -1970,6 +2495,7 @@
   <w:style w:type="character" w:default="1" w:styleId="DefaultParagraphFont">
     <w:name w:val="Default Paragraph Font"/>
     <w:uiPriority w:val="1"/>
+    <w:semiHidden/>
     <w:unhideWhenUsed/>
   </w:style>
   <w:style w:type="table" w:default="1" w:styleId="TableNormal">

</xml_diff>

<commit_message>
some initial results, in Stimuli2019 folder
</commit_message>
<xml_diff>
--- a/documentation/SimpleSegmemntation.docx
+++ b/documentation/SimpleSegmemntation.docx
@@ -1,6 +1,6 @@
 
 <file path=word/document.xml><?xml version="1.0" encoding="utf-8"?>
-<w:document xmlns:wpc="http://schemas.microsoft.com/office/word/2010/wordprocessingCanvas" xmlns:cx="http://schemas.microsoft.com/office/drawing/2014/chartex" xmlns:cx1="http://schemas.microsoft.com/office/drawing/2015/9/8/chartex" xmlns:cx2="http://schemas.microsoft.com/office/drawing/2015/10/21/chartex" xmlns:cx3="http://schemas.microsoft.com/office/drawing/2016/5/9/chartex" xmlns:cx4="http://schemas.microsoft.com/office/drawing/2016/5/10/chartex" xmlns:cx5="http://schemas.microsoft.com/office/drawing/2016/5/11/chartex" xmlns:cx6="http://schemas.microsoft.com/office/drawing/2016/5/12/chartex" xmlns:cx7="http://schemas.microsoft.com/office/drawing/2016/5/13/chartex" xmlns:cx8="http://schemas.microsoft.com/office/drawing/2016/5/14/chartex" xmlns:mc="http://schemas.openxmlformats.org/markup-compatibility/2006" xmlns:aink="http://schemas.microsoft.com/office/drawing/2016/ink" xmlns:am3d="http://schemas.microsoft.com/office/drawing/2017/model3d" xmlns:o="urn:schemas-microsoft-com:office:office" xmlns:r="http://schemas.openxmlformats.org/officeDocument/2006/relationships" xmlns:m="http://schemas.openxmlformats.org/officeDocument/2006/math" xmlns:v="urn:schemas-microsoft-com:vml" xmlns:wp14="http://schemas.microsoft.com/office/word/2010/wordprocessingDrawing" xmlns:wp="http://schemas.openxmlformats.org/drawingml/2006/wordprocessingDrawing" xmlns:w10="urn:schemas-microsoft-com:office:word" xmlns:w="http://schemas.openxmlformats.org/wordprocessingml/2006/main" xmlns:w14="http://schemas.microsoft.com/office/word/2010/wordml" xmlns:w15="http://schemas.microsoft.com/office/word/2012/wordml" xmlns:w16cid="http://schemas.microsoft.com/office/word/2016/wordml/cid" xmlns:w16se="http://schemas.microsoft.com/office/word/2015/wordml/symex" xmlns:wpg="http://schemas.microsoft.com/office/word/2010/wordprocessingGroup" xmlns:wpi="http://schemas.microsoft.com/office/word/2010/wordprocessingInk" xmlns:wne="http://schemas.microsoft.com/office/word/2006/wordml" xmlns:wps="http://schemas.microsoft.com/office/word/2010/wordprocessingShape" mc:Ignorable="w14 w15 w16se w16cid wp14">
+<w:document xmlns:wpc="http://schemas.microsoft.com/office/word/2010/wordprocessingCanvas" xmlns:mo="http://schemas.microsoft.com/office/mac/office/2008/main" xmlns:mc="http://schemas.openxmlformats.org/markup-compatibility/2006" xmlns:mv="urn:schemas-microsoft-com:mac:vml" xmlns:o="urn:schemas-microsoft-com:office:office" xmlns:r="http://schemas.openxmlformats.org/officeDocument/2006/relationships" xmlns:m="http://schemas.openxmlformats.org/officeDocument/2006/math" xmlns:v="urn:schemas-microsoft-com:vml" xmlns:wp14="http://schemas.microsoft.com/office/word/2010/wordprocessingDrawing" xmlns:wp="http://schemas.openxmlformats.org/drawingml/2006/wordprocessingDrawing" xmlns:w10="urn:schemas-microsoft-com:office:word" xmlns:w="http://schemas.openxmlformats.org/wordprocessingml/2006/main" xmlns:w14="http://schemas.microsoft.com/office/word/2010/wordml" xmlns:w15="http://schemas.microsoft.com/office/word/2012/wordml" xmlns:wpg="http://schemas.microsoft.com/office/word/2010/wordprocessingGroup" xmlns:wpi="http://schemas.microsoft.com/office/word/2010/wordprocessingInk" xmlns:wne="http://schemas.microsoft.com/office/word/2006/wordml" xmlns:wps="http://schemas.microsoft.com/office/word/2010/wordprocessingShape" mc:Ignorable="w14 w15 wp14">
   <w:body>
     <w:p>
       <w:pPr>
@@ -40,21 +40,7 @@
         <w:rPr>
           <w:lang w:val="en-US"/>
         </w:rPr>
-        <w:t xml:space="preserve">This work is based on work I did a long time </w:t>
-      </w:r>
-      <w:proofErr w:type="gramStart"/>
-      <w:r>
-        <w:rPr>
-          <w:lang w:val="en-US"/>
-        </w:rPr>
-        <w:t>ago, but</w:t>
-      </w:r>
-      <w:proofErr w:type="gramEnd"/>
-      <w:r>
-        <w:rPr>
-          <w:lang w:val="en-US"/>
-        </w:rPr>
-        <w:t xml:space="preserve"> updated a bit since then. Original references are </w:t>
+        <w:t xml:space="preserve">This work is based on work I did a long time ago, but updated a bit since then. Original references are </w:t>
       </w:r>
       <w:hyperlink r:id="rId5" w:history="1">
         <w:r>
@@ -86,39 +72,7 @@
         <w:t>Onset based sound segmentation</w:t>
       </w:r>
       <w:r>
-        <w:t xml:space="preserve">, pp 729--735, in </w:t>
-      </w:r>
-      <w:proofErr w:type="spellStart"/>
-      <w:r>
-        <w:t>Touretzky</w:t>
-      </w:r>
-      <w:proofErr w:type="spellEnd"/>
-      <w:r>
-        <w:t xml:space="preserve"> D.S., </w:t>
-      </w:r>
-      <w:proofErr w:type="spellStart"/>
-      <w:r>
-        <w:t>Mozer</w:t>
-      </w:r>
-      <w:proofErr w:type="spellEnd"/>
-      <w:r>
-        <w:t xml:space="preserve"> M.C., </w:t>
-      </w:r>
-      <w:proofErr w:type="spellStart"/>
-      <w:r>
-        <w:t>Hasselmo</w:t>
-      </w:r>
-      <w:proofErr w:type="spellEnd"/>
-      <w:r>
-        <w:t xml:space="preserve"> M.E. (</w:t>
-      </w:r>
-      <w:proofErr w:type="spellStart"/>
-      <w:r>
-        <w:t>eds</w:t>
-      </w:r>
-      <w:proofErr w:type="spellEnd"/>
-      <w:r>
-        <w:t>) Advances in Neural Information Processing Systems 8 (Proceedings of the 1995 Conference), MIT Press, 1996</w:t>
+        <w:t>, pp 729--735, in Touretzky D.S., Mozer M.C., Hasselmo M.E. (eds) Advances in Neural Information Processing Systems 8 (Proceedings of the 1995 Conference), MIT Press, 1996</w:t>
       </w:r>
       <w:r>
         <w:t>), I added a layer of integrate-and-fire neurons. I haven’t taken that approach here, though it might be a good idea, because it would integrate the signals across adjacent channels (where “adjacent” means whatever the topology of the network implies). But I digress: the aim of this document is to explain what this system does.</w:t>
@@ -145,49 +99,20 @@
       <w:r>
         <w:t xml:space="preserve">Bandpass the incoming sound signal into a number of bands, using the gammatone filter-bank. One can adjust the number of bands, the lowest and highest frequencies of the centres of each band, and the bandwidth of the bands. These are set in </w:t>
       </w:r>
-      <w:proofErr w:type="spellStart"/>
       <w:r>
         <w:rPr>
           <w:i/>
         </w:rPr>
         <w:t>findsegments_all</w:t>
       </w:r>
-      <w:proofErr w:type="spellEnd"/>
-      <w:r>
-        <w:t xml:space="preserve">, with default values, over-ridable using the </w:t>
-      </w:r>
-      <w:proofErr w:type="spellStart"/>
-      <w:r>
-        <w:t>varargin</w:t>
-      </w:r>
-      <w:proofErr w:type="spellEnd"/>
-      <w:r>
-        <w:t xml:space="preserve"> mechanism. </w:t>
-      </w:r>
-      <w:proofErr w:type="gramStart"/>
-      <w:r>
-        <w:t xml:space="preserve">See  </w:t>
-      </w:r>
-      <w:r>
-        <w:rPr>
-          <w:lang w:val="en-US"/>
-        </w:rPr>
-        <w:t>'</w:t>
-      </w:r>
-      <w:proofErr w:type="spellStart"/>
-      <w:proofErr w:type="gramEnd"/>
-      <w:r>
-        <w:rPr>
-          <w:lang w:val="en-US"/>
-        </w:rPr>
-        <w:t>mincochfreq</w:t>
-      </w:r>
-      <w:proofErr w:type="spellEnd"/>
-      <w:r>
-        <w:rPr>
-          <w:lang w:val="en-US"/>
-        </w:rPr>
-        <w:t>'</w:t>
+      <w:r>
+        <w:t xml:space="preserve">, with default values, over-ridable using the varargin mechanism. See  </w:t>
+      </w:r>
+      <w:r>
+        <w:rPr>
+          <w:lang w:val="en-US"/>
+        </w:rPr>
+        <w:t>'mincochfreq'</w:t>
       </w:r>
       <w:r>
         <w:rPr>
@@ -199,35 +124,7 @@
         <w:rPr>
           <w:lang w:val="en-US"/>
         </w:rPr>
-        <w:t xml:space="preserve"> '</w:t>
-      </w:r>
-      <w:proofErr w:type="spellStart"/>
-      <w:r>
-        <w:rPr>
-          <w:lang w:val="en-US"/>
-        </w:rPr>
-        <w:t>maxcochfreq</w:t>
-      </w:r>
-      <w:proofErr w:type="spellEnd"/>
-      <w:r>
-        <w:rPr>
-          <w:lang w:val="en-US"/>
-        </w:rPr>
-        <w:t>', '</w:t>
-      </w:r>
-      <w:proofErr w:type="spellStart"/>
-      <w:r>
-        <w:rPr>
-          <w:lang w:val="en-US"/>
-        </w:rPr>
-        <w:t>n_erbs</w:t>
-      </w:r>
-      <w:proofErr w:type="spellEnd"/>
-      <w:r>
-        <w:rPr>
-          <w:lang w:val="en-US"/>
-        </w:rPr>
-        <w:t>'</w:t>
+        <w:t xml:space="preserve"> 'maxcochfreq', 'n_erbs'</w:t>
       </w:r>
       <w:r>
         <w:rPr>
@@ -319,21 +216,7 @@
         <w:rPr>
           <w:lang w:val="en-US"/>
         </w:rPr>
-        <w:t>See lines 101-103 of findsegments_</w:t>
-      </w:r>
-      <w:proofErr w:type="gramStart"/>
-      <w:r>
-        <w:rPr>
-          <w:lang w:val="en-US"/>
-        </w:rPr>
-        <w:t>1.m.</w:t>
-      </w:r>
-      <w:proofErr w:type="gramEnd"/>
-      <w:r>
-        <w:rPr>
-          <w:lang w:val="en-US"/>
-        </w:rPr>
-        <w:t xml:space="preserve"> Note that the rectified signals are summed prior to smoothing or the application of the onset/offset filter. If one was going to use onset neurons, one would not do this, but would smooth and then apply the onset offset filter to each band. This would give a set of onset/offset signals, one for each band. (I must have done this in the 1990’s but I’ve no idea where the code is).</w:t>
+        <w:t>See lines 101-103 of findsegments_1.m. Note that the rectified signals are summed prior to smoothing or the application of the onset/offset filter. If one was going to use onset neurons, one would not do this, but would smooth and then apply the onset offset filter to each band. This would give a set of onset/offset signals, one for each band. (I must have done this in the 1990’s but I’ve no idea where the code is).</w:t>
       </w:r>
     </w:p>
     <w:p>
@@ -369,21 +252,7 @@
         <w:rPr>
           <w:lang w:val="en-US"/>
         </w:rPr>
-        <w:t xml:space="preserve">Finding the onset peaks (peaks of the positive signal) and the offset peaks (peaks of -1 * </w:t>
-      </w:r>
-      <w:proofErr w:type="spellStart"/>
-      <w:r>
-        <w:rPr>
-          <w:lang w:val="en-US"/>
-        </w:rPr>
-        <w:t>onsetoffset</w:t>
-      </w:r>
-      <w:proofErr w:type="spellEnd"/>
-      <w:r>
-        <w:rPr>
-          <w:lang w:val="en-US"/>
-        </w:rPr>
-        <w:t xml:space="preserve"> signal).</w:t>
+        <w:t>Finding the onset peaks (peaks of the positive signal) and the offset peaks (peaks of -1 * onsetoffset signal).</w:t>
       </w:r>
     </w:p>
     <w:p>
@@ -423,7 +292,6 @@
         </w:rPr>
         <w:t xml:space="preserve">This all works reasonably well. I enclose an extra function, </w:t>
       </w:r>
-      <w:proofErr w:type="spellStart"/>
       <w:r>
         <w:rPr>
           <w:lang w:val="en-US"/>
@@ -434,14 +302,7 @@
         <w:rPr>
           <w:lang w:val="en-US"/>
         </w:rPr>
-        <w:t>.m</w:t>
-      </w:r>
-      <w:proofErr w:type="spellEnd"/>
-      <w:r>
-        <w:rPr>
-          <w:lang w:val="en-US"/>
-        </w:rPr>
-        <w:t xml:space="preserve"> which runs this software for a variable number of filter bands. </w:t>
+        <w:t xml:space="preserve">.m which runs this software for a variable number of filter bands. </w:t>
       </w:r>
       <w:r>
         <w:rPr>
@@ -562,21 +423,13 @@
         <w:rPr>
           <w:lang w:val="en-US"/>
         </w:rPr>
-        <w:t>Computes the onset signal and the offset signal from this (</w:t>
-      </w:r>
-      <w:proofErr w:type="gramStart"/>
-      <w:r>
-        <w:rPr>
-          <w:lang w:val="en-US"/>
-        </w:rPr>
-        <w:t>max(</w:t>
-      </w:r>
-      <w:proofErr w:type="gramEnd"/>
-      <w:r>
-        <w:rPr>
-          <w:lang w:val="en-US"/>
-        </w:rPr>
-        <w:t>0, abs()), and max(0, abs(-))</w:t>
+        <w:t>Computes the onset signal and the offset signal from this (max(0, abs()), and max(0, abs(-))</w:t>
+      </w:r>
+      <w:r>
+        <w:rPr>
+          <w:lang w:val="en-US"/>
+        </w:rPr>
+        <w:t xml:space="preserve"> (optional: take log(1+ this signal))</w:t>
       </w:r>
     </w:p>
     <w:p>
@@ -648,35 +501,7 @@
         <w:rPr>
           <w:lang w:val="en-US"/>
         </w:rPr>
-        <w:t xml:space="preserve">Use </w:t>
-      </w:r>
-      <w:proofErr w:type="spellStart"/>
-      <w:r>
-        <w:rPr>
-          <w:lang w:val="en-US"/>
-        </w:rPr>
-        <w:t>findpeaks</w:t>
-      </w:r>
-      <w:proofErr w:type="spellEnd"/>
-      <w:r>
-        <w:rPr>
-          <w:lang w:val="en-US"/>
-        </w:rPr>
-        <w:t xml:space="preserve"> to find candidate starts (onsets) end ends(offsets</w:t>
-      </w:r>
-      <w:proofErr w:type="gramStart"/>
-      <w:r>
-        <w:rPr>
-          <w:lang w:val="en-US"/>
-        </w:rPr>
-        <w:t>), and</w:t>
-      </w:r>
-      <w:proofErr w:type="gramEnd"/>
-      <w:r>
-        <w:rPr>
-          <w:lang w:val="en-US"/>
-        </w:rPr>
-        <w:t xml:space="preserve"> produce segmentation from the</w:t>
+        <w:t>Use findpeaks to find candidate starts (onsets) end ends(offsets), and produce segmentation from the</w:t>
       </w:r>
       <w:r>
         <w:rPr>
@@ -701,13 +526,37 @@
         <w:rPr>
           <w:lang w:val="en-US"/>
         </w:rPr>
-        <w:t xml:space="preserve">These still need to be processed to compute segments. </w:t>
-      </w:r>
-      <w:r>
-        <w:rPr>
-          <w:lang w:val="en-US"/>
-        </w:rPr>
-        <w:t>(And then assessed and compared with the earlier function)</w:t>
+        <w:t xml:space="preserve">These </w:t>
+      </w:r>
+      <w:r>
+        <w:rPr>
+          <w:lang w:val="en-US"/>
+        </w:rPr>
+        <w:t>are then</w:t>
+      </w:r>
+      <w:r>
+        <w:rPr>
+          <w:lang w:val="en-US"/>
+        </w:rPr>
+        <w:t xml:space="preserve"> processed to compute segments. </w:t>
+      </w:r>
+      <w:r>
+        <w:rPr>
+          <w:lang w:val="en-US"/>
+        </w:rPr>
+        <w:t>(And then assessed and compared with the earlier function</w:t>
+      </w:r>
+      <w:r>
+        <w:rPr>
+          <w:lang w:val="en-US"/>
+        </w:rPr>
+        <w:t>: see results in Stimuli2019</w:t>
+      </w:r>
+      <w:r>
+        <w:rPr>
+          <w:lang w:val="en-US"/>
+        </w:rPr>
+        <w:t>)</w:t>
       </w:r>
       <w:r>
         <w:rPr>
@@ -722,25 +571,18 @@
           <w:lang w:val="en-US"/>
         </w:rPr>
       </w:pPr>
-      <w:r>
-        <w:rPr>
-          <w:lang w:val="en-US"/>
-        </w:rPr>
-        <w:t xml:space="preserve">New parameters and default values (alterable using </w:t>
-      </w:r>
-      <w:proofErr w:type="spellStart"/>
-      <w:r>
-        <w:rPr>
-          <w:lang w:val="en-US"/>
-        </w:rPr>
-        <w:t>varargin</w:t>
-      </w:r>
-      <w:proofErr w:type="spellEnd"/>
-      <w:r>
-        <w:rPr>
-          <w:lang w:val="en-US"/>
-        </w:rPr>
-        <w:t>)</w:t>
+    </w:p>
+    <w:p>
+      <w:pPr>
+        <w:rPr>
+          <w:lang w:val="en-US"/>
+        </w:rPr>
+      </w:pPr>
+      <w:r>
+        <w:rPr>
+          <w:lang w:val="en-US"/>
+        </w:rPr>
+        <w:t>New parameters and default values (alterable using varargin)</w:t>
       </w:r>
     </w:p>
     <w:p>
@@ -774,7 +616,6 @@
           <w:lang w:val="en-US"/>
         </w:rPr>
       </w:pPr>
-      <w:proofErr w:type="spellStart"/>
       <w:r>
         <w:rPr>
           <w:rFonts w:ascii="Courier" w:hAnsi="Courier" w:cs="Courier"/>
@@ -783,40 +624,7 @@
           <w:szCs w:val="20"/>
           <w:lang w:val="en-US"/>
         </w:rPr>
-        <w:t>onset_diss</w:t>
-      </w:r>
-      <w:proofErr w:type="spellEnd"/>
-      <w:r>
-        <w:rPr>
-          <w:rFonts w:ascii="Courier" w:hAnsi="Courier" w:cs="Courier"/>
-          <w:color w:val="000000"/>
-          <w:sz w:val="20"/>
-          <w:szCs w:val="20"/>
-          <w:lang w:val="en-US"/>
-        </w:rPr>
-        <w:t xml:space="preserve"> = </w:t>
-      </w:r>
-      <w:proofErr w:type="gramStart"/>
-      <w:r>
-        <w:rPr>
-          <w:rFonts w:ascii="Courier" w:hAnsi="Courier" w:cs="Courier"/>
-          <w:color w:val="000000"/>
-          <w:sz w:val="20"/>
-          <w:szCs w:val="20"/>
-          <w:lang w:val="en-US"/>
-        </w:rPr>
-        <w:t>100 ;</w:t>
-      </w:r>
-      <w:proofErr w:type="gramEnd"/>
-      <w:r>
-        <w:rPr>
-          <w:rFonts w:ascii="Courier" w:hAnsi="Courier" w:cs="Courier"/>
-          <w:color w:val="000000"/>
-          <w:sz w:val="20"/>
-          <w:szCs w:val="20"/>
-          <w:lang w:val="en-US"/>
-        </w:rPr>
-        <w:t xml:space="preserve"> </w:t>
+        <w:t xml:space="preserve">onset_diss = 100 ; </w:t>
       </w:r>
       <w:r>
         <w:rPr>
@@ -839,7 +647,6 @@
           <w:lang w:val="en-US"/>
         </w:rPr>
       </w:pPr>
-      <w:proofErr w:type="spellStart"/>
       <w:r>
         <w:rPr>
           <w:rFonts w:ascii="Courier" w:hAnsi="Courier" w:cs="Courier"/>
@@ -848,40 +655,7 @@
           <w:szCs w:val="20"/>
           <w:lang w:val="en-US"/>
         </w:rPr>
-        <w:t>onset_rp</w:t>
-      </w:r>
-      <w:proofErr w:type="spellEnd"/>
-      <w:r>
-        <w:rPr>
-          <w:rFonts w:ascii="Courier" w:hAnsi="Courier" w:cs="Courier"/>
-          <w:color w:val="000000"/>
-          <w:sz w:val="20"/>
-          <w:szCs w:val="20"/>
-          <w:lang w:val="en-US"/>
-        </w:rPr>
-        <w:t xml:space="preserve"> = </w:t>
-      </w:r>
-      <w:proofErr w:type="gramStart"/>
-      <w:r>
-        <w:rPr>
-          <w:rFonts w:ascii="Courier" w:hAnsi="Courier" w:cs="Courier"/>
-          <w:color w:val="000000"/>
-          <w:sz w:val="20"/>
-          <w:szCs w:val="20"/>
-          <w:lang w:val="en-US"/>
-        </w:rPr>
-        <w:t>0.05 ;</w:t>
-      </w:r>
-      <w:proofErr w:type="gramEnd"/>
-      <w:r>
-        <w:rPr>
-          <w:rFonts w:ascii="Courier" w:hAnsi="Courier" w:cs="Courier"/>
-          <w:color w:val="000000"/>
-          <w:sz w:val="20"/>
-          <w:szCs w:val="20"/>
-          <w:lang w:val="en-US"/>
-        </w:rPr>
-        <w:t xml:space="preserve"> </w:t>
+        <w:t xml:space="preserve">onset_rp = 0.05 ; </w:t>
       </w:r>
       <w:r>
         <w:rPr>
@@ -904,7 +678,6 @@
           <w:lang w:val="en-US"/>
         </w:rPr>
       </w:pPr>
-      <w:proofErr w:type="spellStart"/>
       <w:r>
         <w:rPr>
           <w:rFonts w:ascii="Courier" w:hAnsi="Courier" w:cs="Courier"/>
@@ -913,40 +686,7 @@
           <w:szCs w:val="20"/>
           <w:lang w:val="en-US"/>
         </w:rPr>
-        <w:t>onset_wt</w:t>
-      </w:r>
-      <w:proofErr w:type="spellEnd"/>
-      <w:r>
-        <w:rPr>
-          <w:rFonts w:ascii="Courier" w:hAnsi="Courier" w:cs="Courier"/>
-          <w:color w:val="000000"/>
-          <w:sz w:val="20"/>
-          <w:szCs w:val="20"/>
-          <w:lang w:val="en-US"/>
-        </w:rPr>
-        <w:t xml:space="preserve"> = </w:t>
-      </w:r>
-      <w:proofErr w:type="gramStart"/>
-      <w:r>
-        <w:rPr>
-          <w:rFonts w:ascii="Courier" w:hAnsi="Courier" w:cs="Courier"/>
-          <w:color w:val="000000"/>
-          <w:sz w:val="20"/>
-          <w:szCs w:val="20"/>
-          <w:lang w:val="en-US"/>
-        </w:rPr>
-        <w:t>40.0 ;</w:t>
-      </w:r>
-      <w:proofErr w:type="gramEnd"/>
-      <w:r>
-        <w:rPr>
-          <w:rFonts w:ascii="Courier" w:hAnsi="Courier" w:cs="Courier"/>
-          <w:color w:val="000000"/>
-          <w:sz w:val="20"/>
-          <w:szCs w:val="20"/>
-          <w:lang w:val="en-US"/>
-        </w:rPr>
-        <w:t xml:space="preserve"> </w:t>
+        <w:t xml:space="preserve">onset_wt = 40.0 ; </w:t>
       </w:r>
       <w:r>
         <w:rPr>
@@ -969,7 +709,6 @@
           <w:lang w:val="en-US"/>
         </w:rPr>
       </w:pPr>
-      <w:proofErr w:type="spellStart"/>
       <w:r>
         <w:rPr>
           <w:rFonts w:ascii="Courier" w:hAnsi="Courier" w:cs="Courier"/>
@@ -978,40 +717,7 @@
           <w:szCs w:val="20"/>
           <w:lang w:val="en-US"/>
         </w:rPr>
-        <w:t>offset_diss</w:t>
-      </w:r>
-      <w:proofErr w:type="spellEnd"/>
-      <w:r>
-        <w:rPr>
-          <w:rFonts w:ascii="Courier" w:hAnsi="Courier" w:cs="Courier"/>
-          <w:color w:val="000000"/>
-          <w:sz w:val="20"/>
-          <w:szCs w:val="20"/>
-          <w:lang w:val="en-US"/>
-        </w:rPr>
-        <w:t xml:space="preserve"> = </w:t>
-      </w:r>
-      <w:proofErr w:type="gramStart"/>
-      <w:r>
-        <w:rPr>
-          <w:rFonts w:ascii="Courier" w:hAnsi="Courier" w:cs="Courier"/>
-          <w:color w:val="000000"/>
-          <w:sz w:val="20"/>
-          <w:szCs w:val="20"/>
-          <w:lang w:val="en-US"/>
-        </w:rPr>
-        <w:t>100 ;</w:t>
-      </w:r>
-      <w:proofErr w:type="gramEnd"/>
-      <w:r>
-        <w:rPr>
-          <w:rFonts w:ascii="Courier" w:hAnsi="Courier" w:cs="Courier"/>
-          <w:color w:val="000000"/>
-          <w:sz w:val="20"/>
-          <w:szCs w:val="20"/>
-          <w:lang w:val="en-US"/>
-        </w:rPr>
-        <w:t xml:space="preserve"> </w:t>
+        <w:t xml:space="preserve">offset_diss = 100 ; </w:t>
       </w:r>
       <w:r>
         <w:rPr>
@@ -1034,7 +740,6 @@
           <w:lang w:val="en-US"/>
         </w:rPr>
       </w:pPr>
-      <w:proofErr w:type="spellStart"/>
       <w:r>
         <w:rPr>
           <w:rFonts w:ascii="Courier" w:hAnsi="Courier" w:cs="Courier"/>
@@ -1043,40 +748,7 @@
           <w:szCs w:val="20"/>
           <w:lang w:val="en-US"/>
         </w:rPr>
-        <w:t>offset_rp</w:t>
-      </w:r>
-      <w:proofErr w:type="spellEnd"/>
-      <w:r>
-        <w:rPr>
-          <w:rFonts w:ascii="Courier" w:hAnsi="Courier" w:cs="Courier"/>
-          <w:color w:val="000000"/>
-          <w:sz w:val="20"/>
-          <w:szCs w:val="20"/>
-          <w:lang w:val="en-US"/>
-        </w:rPr>
-        <w:t xml:space="preserve"> = </w:t>
-      </w:r>
-      <w:proofErr w:type="gramStart"/>
-      <w:r>
-        <w:rPr>
-          <w:rFonts w:ascii="Courier" w:hAnsi="Courier" w:cs="Courier"/>
-          <w:color w:val="000000"/>
-          <w:sz w:val="20"/>
-          <w:szCs w:val="20"/>
-          <w:lang w:val="en-US"/>
-        </w:rPr>
-        <w:t>0.05 ;</w:t>
-      </w:r>
-      <w:proofErr w:type="gramEnd"/>
-      <w:r>
-        <w:rPr>
-          <w:rFonts w:ascii="Courier" w:hAnsi="Courier" w:cs="Courier"/>
-          <w:color w:val="000000"/>
-          <w:sz w:val="20"/>
-          <w:szCs w:val="20"/>
-          <w:lang w:val="en-US"/>
-        </w:rPr>
-        <w:t xml:space="preserve"> </w:t>
+        <w:t xml:space="preserve">offset_rp = 0.05 ; </w:t>
       </w:r>
       <w:r>
         <w:rPr>
@@ -1099,7 +771,6 @@
           <w:lang w:val="en-US"/>
         </w:rPr>
       </w:pPr>
-      <w:proofErr w:type="spellStart"/>
       <w:r>
         <w:rPr>
           <w:rFonts w:ascii="Courier" w:hAnsi="Courier" w:cs="Courier"/>
@@ -1108,40 +779,7 @@
           <w:szCs w:val="20"/>
           <w:lang w:val="en-US"/>
         </w:rPr>
-        <w:t>offset_wt</w:t>
-      </w:r>
-      <w:proofErr w:type="spellEnd"/>
-      <w:r>
-        <w:rPr>
-          <w:rFonts w:ascii="Courier" w:hAnsi="Courier" w:cs="Courier"/>
-          <w:color w:val="000000"/>
-          <w:sz w:val="20"/>
-          <w:szCs w:val="20"/>
-          <w:lang w:val="en-US"/>
-        </w:rPr>
-        <w:t xml:space="preserve"> = </w:t>
-      </w:r>
-      <w:proofErr w:type="gramStart"/>
-      <w:r>
-        <w:rPr>
-          <w:rFonts w:ascii="Courier" w:hAnsi="Courier" w:cs="Courier"/>
-          <w:color w:val="000000"/>
-          <w:sz w:val="20"/>
-          <w:szCs w:val="20"/>
-          <w:lang w:val="en-US"/>
-        </w:rPr>
-        <w:t>40.0 ;</w:t>
-      </w:r>
-      <w:proofErr w:type="gramEnd"/>
-      <w:r>
-        <w:rPr>
-          <w:rFonts w:ascii="Courier" w:hAnsi="Courier" w:cs="Courier"/>
-          <w:color w:val="000000"/>
-          <w:sz w:val="20"/>
-          <w:szCs w:val="20"/>
-          <w:lang w:val="en-US"/>
-        </w:rPr>
-        <w:t xml:space="preserve"> </w:t>
+        <w:t xml:space="preserve">offset_wt = 40.0 ; </w:t>
       </w:r>
       <w:r>
         <w:rPr>
@@ -1172,29 +810,7 @@
           <w:szCs w:val="20"/>
           <w:lang w:val="en-US"/>
         </w:rPr>
-        <w:t xml:space="preserve">convergence = </w:t>
-      </w:r>
-      <w:proofErr w:type="gramStart"/>
-      <w:r>
-        <w:rPr>
-          <w:rFonts w:ascii="Courier" w:hAnsi="Courier" w:cs="Courier"/>
-          <w:color w:val="000000"/>
-          <w:sz w:val="20"/>
-          <w:szCs w:val="20"/>
-          <w:lang w:val="en-US"/>
-        </w:rPr>
-        <w:t>4 ;</w:t>
-      </w:r>
-      <w:proofErr w:type="gramEnd"/>
-      <w:r>
-        <w:rPr>
-          <w:rFonts w:ascii="Courier" w:hAnsi="Courier" w:cs="Courier"/>
-          <w:color w:val="000000"/>
-          <w:sz w:val="20"/>
-          <w:szCs w:val="20"/>
-          <w:lang w:val="en-US"/>
-        </w:rPr>
-        <w:t xml:space="preserve"> </w:t>
+        <w:t xml:space="preserve">convergence = 4 ; </w:t>
       </w:r>
       <w:r>
         <w:rPr>
@@ -1217,7 +833,6 @@
           <w:lang w:val="en-US"/>
         </w:rPr>
       </w:pPr>
-      <w:proofErr w:type="spellStart"/>
       <w:r>
         <w:rPr>
           <w:rFonts w:ascii="Courier" w:hAnsi="Courier" w:cs="Courier"/>
@@ -1226,40 +841,7 @@
           <w:szCs w:val="20"/>
           <w:lang w:val="en-US"/>
         </w:rPr>
-        <w:t>logonset</w:t>
-      </w:r>
-      <w:proofErr w:type="spellEnd"/>
-      <w:r>
-        <w:rPr>
-          <w:rFonts w:ascii="Courier" w:hAnsi="Courier" w:cs="Courier"/>
-          <w:color w:val="000000"/>
-          <w:sz w:val="20"/>
-          <w:szCs w:val="20"/>
-          <w:lang w:val="en-US"/>
-        </w:rPr>
-        <w:t xml:space="preserve"> = </w:t>
-      </w:r>
-      <w:proofErr w:type="gramStart"/>
-      <w:r>
-        <w:rPr>
-          <w:rFonts w:ascii="Courier" w:hAnsi="Courier" w:cs="Courier"/>
-          <w:color w:val="000000"/>
-          <w:sz w:val="20"/>
-          <w:szCs w:val="20"/>
-          <w:lang w:val="en-US"/>
-        </w:rPr>
-        <w:t>false ;</w:t>
-      </w:r>
-      <w:proofErr w:type="gramEnd"/>
-      <w:r>
-        <w:rPr>
-          <w:rFonts w:ascii="Courier" w:hAnsi="Courier" w:cs="Courier"/>
-          <w:color w:val="000000"/>
-          <w:sz w:val="20"/>
-          <w:szCs w:val="20"/>
-          <w:lang w:val="en-US"/>
-        </w:rPr>
-        <w:t xml:space="preserve"> </w:t>
+        <w:t xml:space="preserve">logonset = false ; </w:t>
       </w:r>
       <w:r>
         <w:rPr>
@@ -1324,7 +906,6 @@
           <w:lang w:val="en-US"/>
         </w:rPr>
       </w:pPr>
-      <w:proofErr w:type="spellStart"/>
       <w:r>
         <w:rPr>
           <w:rFonts w:ascii="Courier" w:hAnsi="Courier" w:cs="Courier"/>
@@ -1333,40 +914,7 @@
           <w:szCs w:val="20"/>
           <w:lang w:val="en-US"/>
         </w:rPr>
-        <w:t>summarysteplength</w:t>
-      </w:r>
-      <w:proofErr w:type="spellEnd"/>
-      <w:r>
-        <w:rPr>
-          <w:rFonts w:ascii="Courier" w:hAnsi="Courier" w:cs="Courier"/>
-          <w:color w:val="000000"/>
-          <w:sz w:val="20"/>
-          <w:szCs w:val="20"/>
-          <w:lang w:val="en-US"/>
-        </w:rPr>
-        <w:t xml:space="preserve"> = </w:t>
-      </w:r>
-      <w:proofErr w:type="gramStart"/>
-      <w:r>
-        <w:rPr>
-          <w:rFonts w:ascii="Courier" w:hAnsi="Courier" w:cs="Courier"/>
-          <w:color w:val="000000"/>
-          <w:sz w:val="20"/>
-          <w:szCs w:val="20"/>
-          <w:lang w:val="en-US"/>
-        </w:rPr>
-        <w:t>0.005 ;</w:t>
-      </w:r>
-      <w:proofErr w:type="gramEnd"/>
-      <w:r>
-        <w:rPr>
-          <w:rFonts w:ascii="Courier" w:hAnsi="Courier" w:cs="Courier"/>
-          <w:color w:val="000000"/>
-          <w:sz w:val="20"/>
-          <w:szCs w:val="20"/>
-          <w:lang w:val="en-US"/>
-        </w:rPr>
-        <w:t xml:space="preserve"> </w:t>
+        <w:t xml:space="preserve">summarysteplength = 0.005 ; </w:t>
       </w:r>
       <w:r>
         <w:rPr>
@@ -1376,29 +924,7 @@
           <w:szCs w:val="20"/>
           <w:lang w:val="en-US"/>
         </w:rPr>
-        <w:t xml:space="preserve">% step length used in </w:t>
-      </w:r>
-      <w:proofErr w:type="spellStart"/>
-      <w:r>
-        <w:rPr>
-          <w:rFonts w:ascii="Courier" w:hAnsi="Courier" w:cs="Courier"/>
-          <w:color w:val="228B22"/>
-          <w:sz w:val="20"/>
-          <w:szCs w:val="20"/>
-          <w:lang w:val="en-US"/>
-        </w:rPr>
-        <w:t>summarising</w:t>
-      </w:r>
-      <w:proofErr w:type="spellEnd"/>
-      <w:r>
-        <w:rPr>
-          <w:rFonts w:ascii="Courier" w:hAnsi="Courier" w:cs="Courier"/>
-          <w:color w:val="228B22"/>
-          <w:sz w:val="20"/>
-          <w:szCs w:val="20"/>
-          <w:lang w:val="en-US"/>
-        </w:rPr>
-        <w:t xml:space="preserve"> onset and offset spikes: 5ms default</w:t>
+        <w:t>% step length used in summarising onset and offset spikes: 5ms default</w:t>
       </w:r>
     </w:p>
     <w:p>
@@ -1411,7 +937,6 @@
           <w:lang w:val="en-US"/>
         </w:rPr>
       </w:pPr>
-      <w:proofErr w:type="spellStart"/>
       <w:r>
         <w:rPr>
           <w:rFonts w:ascii="Courier" w:hAnsi="Courier" w:cs="Courier"/>
@@ -1420,18 +945,7 @@
           <w:szCs w:val="20"/>
           <w:lang w:val="en-US"/>
         </w:rPr>
-        <w:t>summaryintegratelength</w:t>
-      </w:r>
-      <w:proofErr w:type="spellEnd"/>
-      <w:r>
-        <w:rPr>
-          <w:rFonts w:ascii="Courier" w:hAnsi="Courier" w:cs="Courier"/>
-          <w:color w:val="000000"/>
-          <w:sz w:val="20"/>
-          <w:szCs w:val="20"/>
-          <w:lang w:val="en-US"/>
-        </w:rPr>
-        <w:t xml:space="preserve"> = 0.02; </w:t>
+        <w:t xml:space="preserve">summaryintegratelength = 0.02; </w:t>
       </w:r>
       <w:r>
         <w:rPr>
@@ -1441,29 +955,7 @@
           <w:szCs w:val="20"/>
           <w:lang w:val="en-US"/>
         </w:rPr>
-        <w:t xml:space="preserve">% width of histogram used in </w:t>
-      </w:r>
-      <w:proofErr w:type="spellStart"/>
-      <w:r>
-        <w:rPr>
-          <w:rFonts w:ascii="Courier" w:hAnsi="Courier" w:cs="Courier"/>
-          <w:color w:val="228B22"/>
-          <w:sz w:val="20"/>
-          <w:szCs w:val="20"/>
-          <w:lang w:val="en-US"/>
-        </w:rPr>
-        <w:t>summarising</w:t>
-      </w:r>
-      <w:proofErr w:type="spellEnd"/>
-      <w:r>
-        <w:rPr>
-          <w:rFonts w:ascii="Courier" w:hAnsi="Courier" w:cs="Courier"/>
-          <w:color w:val="228B22"/>
-          <w:sz w:val="20"/>
-          <w:szCs w:val="20"/>
-          <w:lang w:val="en-US"/>
-        </w:rPr>
-        <w:t xml:space="preserve"> onset and offset spikes: 20ms default</w:t>
+        <w:t>% width of histogram used in summarising onset and offset spikes: 20ms default</w:t>
       </w:r>
     </w:p>
     <w:p>
@@ -1479,7 +971,6 @@
           <w:lang w:val="en-US"/>
         </w:rPr>
       </w:pPr>
-      <w:proofErr w:type="spellStart"/>
       <w:r>
         <w:rPr>
           <w:rFonts w:ascii="Courier" w:hAnsi="Courier" w:cs="Courier"/>
@@ -1488,40 +979,7 @@
           <w:szCs w:val="20"/>
           <w:lang w:val="en-US"/>
         </w:rPr>
-        <w:t>shortestsegment</w:t>
-      </w:r>
-      <w:proofErr w:type="spellEnd"/>
-      <w:r>
-        <w:rPr>
-          <w:rFonts w:ascii="Courier" w:hAnsi="Courier" w:cs="Courier"/>
-          <w:color w:val="000000"/>
-          <w:sz w:val="20"/>
-          <w:szCs w:val="20"/>
-          <w:lang w:val="en-US"/>
-        </w:rPr>
-        <w:t xml:space="preserve"> = </w:t>
-      </w:r>
-      <w:proofErr w:type="gramStart"/>
-      <w:r>
-        <w:rPr>
-          <w:rFonts w:ascii="Courier" w:hAnsi="Courier" w:cs="Courier"/>
-          <w:color w:val="000000"/>
-          <w:sz w:val="20"/>
-          <w:szCs w:val="20"/>
-          <w:lang w:val="en-US"/>
-        </w:rPr>
-        <w:t>false ;</w:t>
-      </w:r>
-      <w:proofErr w:type="gramEnd"/>
-      <w:r>
-        <w:rPr>
-          <w:rFonts w:ascii="Courier" w:hAnsi="Courier" w:cs="Courier"/>
-          <w:color w:val="000000"/>
-          <w:sz w:val="20"/>
-          <w:szCs w:val="20"/>
-          <w:lang w:val="en-US"/>
-        </w:rPr>
-        <w:t xml:space="preserve"> </w:t>
+        <w:t xml:space="preserve">shortestsegment = false ; </w:t>
       </w:r>
       <w:r>
         <w:rPr>
@@ -1601,84 +1059,58 @@
         </w:rPr>
         <w:t>.</w:t>
       </w:r>
+      <w:r>
+        <w:rPr>
+          <w:rFonts w:cstheme="minorHAnsi"/>
+          <w:color w:val="000000" w:themeColor="text1"/>
+          <w:sz w:val="20"/>
+          <w:szCs w:val="20"/>
+          <w:lang w:val="en-US"/>
+        </w:rPr>
+        <w:t xml:space="preserve"> For example, </w:t>
+      </w:r>
+      <w:r>
+        <w:rPr>
+          <w:rFonts w:cstheme="minorHAnsi"/>
+          <w:color w:val="000000" w:themeColor="text1"/>
+          <w:sz w:val="20"/>
+          <w:szCs w:val="20"/>
+          <w:lang w:val="en-US"/>
+        </w:rPr>
+        <w:t xml:space="preserve">onset_wt and offset_wt seem to work well at 100 for some signals (e.g. noise free speech), and 150 for others (e.g. speech </w:t>
+      </w:r>
+      <w:r>
+        <w:rPr>
+          <w:rFonts w:cstheme="minorHAnsi"/>
+          <w:color w:val="000000" w:themeColor="text1"/>
+          <w:sz w:val="20"/>
+          <w:szCs w:val="20"/>
+          <w:lang w:val="en-US"/>
+        </w:rPr>
+        <w:t xml:space="preserve">with a loud interfering tone). </w:t>
+      </w:r>
+      <w:r>
+        <w:rPr>
+          <w:rFonts w:cstheme="minorHAnsi"/>
+          <w:color w:val="000000" w:themeColor="text1"/>
+          <w:sz w:val="20"/>
+          <w:szCs w:val="20"/>
+          <w:lang w:val="en-US"/>
+        </w:rPr>
+        <w:t xml:space="preserve"> How might these be set?</w:t>
+      </w:r>
+      <w:r>
+        <w:rPr>
+          <w:rFonts w:cstheme="minorHAnsi"/>
+          <w:color w:val="000000" w:themeColor="text1"/>
+          <w:sz w:val="20"/>
+          <w:szCs w:val="20"/>
+          <w:lang w:val="en-US"/>
+        </w:rPr>
+        <w:t xml:space="preserve">  </w:t>
+      </w:r>
       <w:bookmarkStart w:id="0" w:name="_GoBack"/>
       <w:bookmarkEnd w:id="0"/>
-      <w:r>
-        <w:rPr>
-          <w:rFonts w:cstheme="minorHAnsi"/>
-          <w:color w:val="000000" w:themeColor="text1"/>
-          <w:sz w:val="20"/>
-          <w:szCs w:val="20"/>
-          <w:lang w:val="en-US"/>
-        </w:rPr>
-        <w:t xml:space="preserve"> For example, </w:t>
-      </w:r>
-      <w:proofErr w:type="spellStart"/>
-      <w:r>
-        <w:rPr>
-          <w:rFonts w:cstheme="minorHAnsi"/>
-          <w:color w:val="000000" w:themeColor="text1"/>
-          <w:sz w:val="20"/>
-          <w:szCs w:val="20"/>
-          <w:lang w:val="en-US"/>
-        </w:rPr>
-        <w:t>onset_wt</w:t>
-      </w:r>
-      <w:proofErr w:type="spellEnd"/>
-      <w:r>
-        <w:rPr>
-          <w:rFonts w:cstheme="minorHAnsi"/>
-          <w:color w:val="000000" w:themeColor="text1"/>
-          <w:sz w:val="20"/>
-          <w:szCs w:val="20"/>
-          <w:lang w:val="en-US"/>
-        </w:rPr>
-        <w:t xml:space="preserve"> and </w:t>
-      </w:r>
-      <w:proofErr w:type="spellStart"/>
-      <w:r>
-        <w:rPr>
-          <w:rFonts w:cstheme="minorHAnsi"/>
-          <w:color w:val="000000" w:themeColor="text1"/>
-          <w:sz w:val="20"/>
-          <w:szCs w:val="20"/>
-          <w:lang w:val="en-US"/>
-        </w:rPr>
-        <w:t>offset_wt</w:t>
-      </w:r>
-      <w:proofErr w:type="spellEnd"/>
-      <w:r>
-        <w:rPr>
-          <w:rFonts w:cstheme="minorHAnsi"/>
-          <w:color w:val="000000" w:themeColor="text1"/>
-          <w:sz w:val="20"/>
-          <w:szCs w:val="20"/>
-          <w:lang w:val="en-US"/>
-        </w:rPr>
-        <w:t xml:space="preserve"> seem to work well at 100 for some signals (e.g. noise free speech), and 150 for others (e.g. speech with a loud interfering tone)</w:t>
-      </w:r>
-      <w:proofErr w:type="gramStart"/>
-      <w:r>
-        <w:rPr>
-          <w:rFonts w:cstheme="minorHAnsi"/>
-          <w:color w:val="000000" w:themeColor="text1"/>
-          <w:sz w:val="20"/>
-          <w:szCs w:val="20"/>
-          <w:lang w:val="en-US"/>
-        </w:rPr>
-        <w:t>. .</w:t>
-      </w:r>
-      <w:proofErr w:type="gramEnd"/>
-      <w:r>
-        <w:rPr>
-          <w:rFonts w:cstheme="minorHAnsi"/>
-          <w:color w:val="000000" w:themeColor="text1"/>
-          <w:sz w:val="20"/>
-          <w:szCs w:val="20"/>
-          <w:lang w:val="en-US"/>
-        </w:rPr>
-        <w:t xml:space="preserve"> How might these be set?</w:t>
-      </w:r>
     </w:p>
     <w:p>
       <w:pPr>
@@ -1711,8 +1143,8 @@
 </file>
 
 <file path=word/numbering.xml><?xml version="1.0" encoding="utf-8"?>
-<w:numbering xmlns:wpc="http://schemas.microsoft.com/office/word/2010/wordprocessingCanvas" xmlns:cx="http://schemas.microsoft.com/office/drawing/2014/chartex" xmlns:cx1="http://schemas.microsoft.com/office/drawing/2015/9/8/chartex" xmlns:cx2="http://schemas.microsoft.com/office/drawing/2015/10/21/chartex" xmlns:cx3="http://schemas.microsoft.com/office/drawing/2016/5/9/chartex" xmlns:cx4="http://schemas.microsoft.com/office/drawing/2016/5/10/chartex" xmlns:cx5="http://schemas.microsoft.com/office/drawing/2016/5/11/chartex" xmlns:cx6="http://schemas.microsoft.com/office/drawing/2016/5/12/chartex" xmlns:cx7="http://schemas.microsoft.com/office/drawing/2016/5/13/chartex" xmlns:cx8="http://schemas.microsoft.com/office/drawing/2016/5/14/chartex" xmlns:mc="http://schemas.openxmlformats.org/markup-compatibility/2006" xmlns:aink="http://schemas.microsoft.com/office/drawing/2016/ink" xmlns:am3d="http://schemas.microsoft.com/office/drawing/2017/model3d" xmlns:o="urn:schemas-microsoft-com:office:office" xmlns:r="http://schemas.openxmlformats.org/officeDocument/2006/relationships" xmlns:m="http://schemas.openxmlformats.org/officeDocument/2006/math" xmlns:v="urn:schemas-microsoft-com:vml" xmlns:wp14="http://schemas.microsoft.com/office/word/2010/wordprocessingDrawing" xmlns:wp="http://schemas.openxmlformats.org/drawingml/2006/wordprocessingDrawing" xmlns:w10="urn:schemas-microsoft-com:office:word" xmlns:w="http://schemas.openxmlformats.org/wordprocessingml/2006/main" xmlns:w14="http://schemas.microsoft.com/office/word/2010/wordml" xmlns:w15="http://schemas.microsoft.com/office/word/2012/wordml" xmlns:w16cid="http://schemas.microsoft.com/office/word/2016/wordml/cid" xmlns:w16se="http://schemas.microsoft.com/office/word/2015/wordml/symex" xmlns:wpg="http://schemas.microsoft.com/office/word/2010/wordprocessingGroup" xmlns:wpi="http://schemas.microsoft.com/office/word/2010/wordprocessingInk" xmlns:wne="http://schemas.microsoft.com/office/word/2006/wordml" xmlns:wps="http://schemas.microsoft.com/office/word/2010/wordprocessingShape" mc:Ignorable="w14 w15 w16se w16cid wp14">
-  <w:abstractNum w:abstractNumId="0" w15:restartNumberingAfterBreak="0">
+<w:numbering xmlns:wpc="http://schemas.microsoft.com/office/word/2010/wordprocessingCanvas" xmlns:mo="http://schemas.microsoft.com/office/mac/office/2008/main" xmlns:mc="http://schemas.openxmlformats.org/markup-compatibility/2006" xmlns:mv="urn:schemas-microsoft-com:mac:vml" xmlns:o="urn:schemas-microsoft-com:office:office" xmlns:r="http://schemas.openxmlformats.org/officeDocument/2006/relationships" xmlns:m="http://schemas.openxmlformats.org/officeDocument/2006/math" xmlns:v="urn:schemas-microsoft-com:vml" xmlns:wp14="http://schemas.microsoft.com/office/word/2010/wordprocessingDrawing" xmlns:wp="http://schemas.openxmlformats.org/drawingml/2006/wordprocessingDrawing" xmlns:w10="urn:schemas-microsoft-com:office:word" xmlns:w="http://schemas.openxmlformats.org/wordprocessingml/2006/main" xmlns:w14="http://schemas.microsoft.com/office/word/2010/wordml" xmlns:w15="http://schemas.microsoft.com/office/word/2012/wordml" xmlns:wpg="http://schemas.microsoft.com/office/word/2010/wordprocessingGroup" xmlns:wpi="http://schemas.microsoft.com/office/word/2010/wordprocessingInk" xmlns:wne="http://schemas.microsoft.com/office/word/2006/wordml" xmlns:wps="http://schemas.microsoft.com/office/word/2010/wordprocessingShape" mc:Ignorable="w14 w15 wp14">
+  <w:abstractNum w:abstractNumId="0">
     <w:nsid w:val="06E53C98"/>
     <w:multiLevelType w:val="hybridMultilevel"/>
     <w:tmpl w:val="C0F8A374"/>
@@ -1798,7 +1230,7 @@
       </w:pPr>
     </w:lvl>
   </w:abstractNum>
-  <w:abstractNum w:abstractNumId="1" w15:restartNumberingAfterBreak="0">
+  <w:abstractNum w:abstractNumId="1">
     <w:nsid w:val="35B5261C"/>
     <w:multiLevelType w:val="hybridMultilevel"/>
     <w:tmpl w:val="C0F8A374"/>
@@ -1884,7 +1316,7 @@
       </w:pPr>
     </w:lvl>
   </w:abstractNum>
-  <w:abstractNum w:abstractNumId="2" w15:restartNumberingAfterBreak="0">
+  <w:abstractNum w:abstractNumId="2">
     <w:nsid w:val="3D034BF4"/>
     <w:multiLevelType w:val="hybridMultilevel"/>
     <w:tmpl w:val="05643794"/>
@@ -1970,7 +1402,7 @@
       </w:pPr>
     </w:lvl>
   </w:abstractNum>
-  <w:abstractNum w:abstractNumId="3" w15:restartNumberingAfterBreak="0">
+  <w:abstractNum w:abstractNumId="3">
     <w:nsid w:val="51BC62BE"/>
     <w:multiLevelType w:val="hybridMultilevel"/>
     <w:tmpl w:val="D3700836"/>
@@ -2099,7 +1531,7 @@
 </file>
 
 <file path=word/styles.xml><?xml version="1.0" encoding="utf-8"?>
-<w:styles xmlns:mc="http://schemas.openxmlformats.org/markup-compatibility/2006" xmlns:r="http://schemas.openxmlformats.org/officeDocument/2006/relationships" xmlns:w="http://schemas.openxmlformats.org/wordprocessingml/2006/main" xmlns:w14="http://schemas.microsoft.com/office/word/2010/wordml" xmlns:w15="http://schemas.microsoft.com/office/word/2012/wordml" xmlns:w16cid="http://schemas.microsoft.com/office/word/2016/wordml/cid" xmlns:w16se="http://schemas.microsoft.com/office/word/2015/wordml/symex" mc:Ignorable="w14 w15 w16se w16cid">
+<w:styles xmlns:mc="http://schemas.openxmlformats.org/markup-compatibility/2006" xmlns:r="http://schemas.openxmlformats.org/officeDocument/2006/relationships" xmlns:w="http://schemas.openxmlformats.org/wordprocessingml/2006/main" xmlns:w14="http://schemas.microsoft.com/office/word/2010/wordml" xmlns:w15="http://schemas.microsoft.com/office/word/2012/wordml" mc:Ignorable="w14 w15">
   <w:docDefaults>
     <w:rPrDefault>
       <w:rPr>
@@ -2111,7 +1543,7 @@
     </w:rPrDefault>
     <w:pPrDefault/>
   </w:docDefaults>
-  <w:latentStyles w:defLockedState="0" w:defUIPriority="99" w:defSemiHidden="0" w:defUnhideWhenUsed="0" w:defQFormat="0" w:count="375">
+  <w:latentStyles w:defLockedState="0" w:defUIPriority="99" w:defSemiHidden="0" w:defUnhideWhenUsed="0" w:defQFormat="0" w:count="382">
     <w:lsdException w:name="Normal" w:uiPriority="0" w:qFormat="1"/>
     <w:lsdException w:name="heading 1" w:uiPriority="9" w:qFormat="1"/>
     <w:lsdException w:name="heading 2" w:semiHidden="1" w:uiPriority="9" w:unhideWhenUsed="1" w:qFormat="1"/>
@@ -2485,8 +1917,6 @@
     <w:lsdException w:name="List Table 7 Colorful Accent 6" w:uiPriority="52"/>
     <w:lsdException w:name="Mention" w:semiHidden="1" w:unhideWhenUsed="1"/>
     <w:lsdException w:name="Smart Hyperlink" w:semiHidden="1" w:unhideWhenUsed="1"/>
-    <w:lsdException w:name="Hashtag" w:semiHidden="1" w:unhideWhenUsed="1"/>
-    <w:lsdException w:name="Unresolved Mention" w:semiHidden="1" w:unhideWhenUsed="1"/>
   </w:latentStyles>
   <w:style w:type="paragraph" w:default="1" w:styleId="Normal">
     <w:name w:val="Normal"/>
@@ -2530,7 +1960,7 @@
       <w:u w:val="single"/>
     </w:rPr>
   </w:style>
-  <w:style w:type="character" w:styleId="UnresolvedMention">
+  <w:style w:type="character" w:customStyle="1" w:styleId="UnresolvedMention">
     <w:name w:val="Unresolved Mention"/>
     <w:basedOn w:val="DefaultParagraphFont"/>
     <w:uiPriority w:val="99"/>

</xml_diff>

<commit_message>
Primarilty new and better documntation
</commit_message>
<xml_diff>
--- a/documentation/SimpleSegmemntation.docx
+++ b/documentation/SimpleSegmemntation.docx
@@ -1,6 +1,6 @@
 
 <file path=word/document.xml><?xml version="1.0" encoding="utf-8"?>
-<w:document xmlns:wpc="http://schemas.microsoft.com/office/word/2010/wordprocessingCanvas" xmlns:mo="http://schemas.microsoft.com/office/mac/office/2008/main" xmlns:mc="http://schemas.openxmlformats.org/markup-compatibility/2006" xmlns:mv="urn:schemas-microsoft-com:mac:vml" xmlns:o="urn:schemas-microsoft-com:office:office" xmlns:r="http://schemas.openxmlformats.org/officeDocument/2006/relationships" xmlns:m="http://schemas.openxmlformats.org/officeDocument/2006/math" xmlns:v="urn:schemas-microsoft-com:vml" xmlns:wp14="http://schemas.microsoft.com/office/word/2010/wordprocessingDrawing" xmlns:wp="http://schemas.openxmlformats.org/drawingml/2006/wordprocessingDrawing" xmlns:w10="urn:schemas-microsoft-com:office:word" xmlns:w="http://schemas.openxmlformats.org/wordprocessingml/2006/main" xmlns:w14="http://schemas.microsoft.com/office/word/2010/wordml" xmlns:w15="http://schemas.microsoft.com/office/word/2012/wordml" xmlns:wpg="http://schemas.microsoft.com/office/word/2010/wordprocessingGroup" xmlns:wpi="http://schemas.microsoft.com/office/word/2010/wordprocessingInk" xmlns:wne="http://schemas.microsoft.com/office/word/2006/wordml" xmlns:wps="http://schemas.microsoft.com/office/word/2010/wordprocessingShape" mc:Ignorable="w14 w15 wp14">
+<w:document xmlns:wpc="http://schemas.microsoft.com/office/word/2010/wordprocessingCanvas" xmlns:cx="http://schemas.microsoft.com/office/drawing/2014/chartex" xmlns:cx1="http://schemas.microsoft.com/office/drawing/2015/9/8/chartex" xmlns:cx2="http://schemas.microsoft.com/office/drawing/2015/10/21/chartex" xmlns:cx3="http://schemas.microsoft.com/office/drawing/2016/5/9/chartex" xmlns:cx4="http://schemas.microsoft.com/office/drawing/2016/5/10/chartex" xmlns:cx5="http://schemas.microsoft.com/office/drawing/2016/5/11/chartex" xmlns:cx6="http://schemas.microsoft.com/office/drawing/2016/5/12/chartex" xmlns:cx7="http://schemas.microsoft.com/office/drawing/2016/5/13/chartex" xmlns:cx8="http://schemas.microsoft.com/office/drawing/2016/5/14/chartex" xmlns:mc="http://schemas.openxmlformats.org/markup-compatibility/2006" xmlns:aink="http://schemas.microsoft.com/office/drawing/2016/ink" xmlns:am3d="http://schemas.microsoft.com/office/drawing/2017/model3d" xmlns:o="urn:schemas-microsoft-com:office:office" xmlns:r="http://schemas.openxmlformats.org/officeDocument/2006/relationships" xmlns:m="http://schemas.openxmlformats.org/officeDocument/2006/math" xmlns:v="urn:schemas-microsoft-com:vml" xmlns:wp14="http://schemas.microsoft.com/office/word/2010/wordprocessingDrawing" xmlns:wp="http://schemas.openxmlformats.org/drawingml/2006/wordprocessingDrawing" xmlns:w10="urn:schemas-microsoft-com:office:word" xmlns:w="http://schemas.openxmlformats.org/wordprocessingml/2006/main" xmlns:w14="http://schemas.microsoft.com/office/word/2010/wordml" xmlns:w15="http://schemas.microsoft.com/office/word/2012/wordml" xmlns:w16cid="http://schemas.microsoft.com/office/word/2016/wordml/cid" xmlns:w16se="http://schemas.microsoft.com/office/word/2015/wordml/symex" xmlns:wpg="http://schemas.microsoft.com/office/word/2010/wordprocessingGroup" xmlns:wpi="http://schemas.microsoft.com/office/word/2010/wordprocessingInk" xmlns:wne="http://schemas.microsoft.com/office/word/2006/wordml" xmlns:wps="http://schemas.microsoft.com/office/word/2010/wordprocessingShape" mc:Ignorable="w14 w15 w16se w16cid wp14">
   <w:body>
     <w:p>
       <w:pPr>
@@ -40,7 +40,21 @@
         <w:rPr>
           <w:lang w:val="en-US"/>
         </w:rPr>
-        <w:t xml:space="preserve">This work is based on work I did a long time ago, but updated a bit since then. Original references are </w:t>
+        <w:t xml:space="preserve">This work is based on work I did a long time </w:t>
+      </w:r>
+      <w:proofErr w:type="gramStart"/>
+      <w:r>
+        <w:rPr>
+          <w:lang w:val="en-US"/>
+        </w:rPr>
+        <w:t>ago, but</w:t>
+      </w:r>
+      <w:proofErr w:type="gramEnd"/>
+      <w:r>
+        <w:rPr>
+          <w:lang w:val="en-US"/>
+        </w:rPr>
+        <w:t xml:space="preserve"> updated a bit since then. Original references are </w:t>
       </w:r>
       <w:hyperlink r:id="rId5" w:history="1">
         <w:r>
@@ -72,16 +86,129 @@
         <w:t>Onset based sound segmentation</w:t>
       </w:r>
       <w:r>
-        <w:t>, pp 729--735, in Touretzky D.S., Mozer M.C., Hasselmo M.E. (eds) Advances in Neural Information Processing Systems 8 (Proceedings of the 1995 Conference), MIT Press, 1996</w:t>
-      </w:r>
-      <w:r>
-        <w:t>), I added a layer of integrate-and-fire neurons. I haven’t taken that approach here, though it might be a good idea, because it would integrate the signals across adjacent channels (where “adjacent” means whatever the topology of the network implies). But I digress: the aim of this document is to explain what this system does.</w:t>
+        <w:t xml:space="preserve">, pp 729--735, in </w:t>
+      </w:r>
+      <w:proofErr w:type="spellStart"/>
+      <w:r>
+        <w:t>Touretzky</w:t>
+      </w:r>
+      <w:proofErr w:type="spellEnd"/>
+      <w:r>
+        <w:t xml:space="preserve"> D.S., </w:t>
+      </w:r>
+      <w:proofErr w:type="spellStart"/>
+      <w:r>
+        <w:t>Mozer</w:t>
+      </w:r>
+      <w:proofErr w:type="spellEnd"/>
+      <w:r>
+        <w:t xml:space="preserve"> M.C., </w:t>
+      </w:r>
+      <w:proofErr w:type="spellStart"/>
+      <w:r>
+        <w:t>Hasselmo</w:t>
+      </w:r>
+      <w:proofErr w:type="spellEnd"/>
+      <w:r>
+        <w:t xml:space="preserve"> M.E. (</w:t>
+      </w:r>
+      <w:proofErr w:type="spellStart"/>
+      <w:r>
+        <w:t>eds</w:t>
+      </w:r>
+      <w:proofErr w:type="spellEnd"/>
+      <w:r>
+        <w:t>) Advances in Neural Information Processing Systems 8 (Proceedings of the 1995 Conference), MIT Press, 1996</w:t>
+      </w:r>
+      <w:r>
+        <w:t xml:space="preserve">), I added a layer of integrate-and-fire neurons. I haven’t </w:t>
+      </w:r>
+      <w:r>
+        <w:t>included</w:t>
+      </w:r>
+      <w:r>
+        <w:t xml:space="preserve"> that approach </w:t>
+      </w:r>
+      <w:proofErr w:type="gramStart"/>
+      <w:r>
+        <w:t xml:space="preserve">here, </w:t>
+      </w:r>
+      <w:r>
+        <w:t xml:space="preserve"> but</w:t>
+      </w:r>
+      <w:proofErr w:type="gramEnd"/>
+      <w:r>
+        <w:t xml:space="preserve"> see the document NotSoSimpleSegementation.doc. </w:t>
+      </w:r>
+      <w:r>
+        <w:t xml:space="preserve">But I digress: the aim of this document is to explain what this </w:t>
+      </w:r>
+      <w:r>
+        <w:t xml:space="preserve">simple </w:t>
+      </w:r>
+      <w:r>
+        <w:t>system does.</w:t>
       </w:r>
     </w:p>
     <w:p/>
     <w:p>
-      <w:r>
-        <w:t>The overall concept here is:</w:t>
+      <w:pPr>
+        <w:autoSpaceDE w:val="0"/>
+        <w:autoSpaceDN w:val="0"/>
+        <w:adjustRightInd w:val="0"/>
+        <w:rPr>
+          <w:rFonts w:ascii="Courier" w:hAnsi="Courier"/>
+          <w:lang w:val="en-US"/>
+        </w:rPr>
+      </w:pPr>
+      <w:r>
+        <w:t xml:space="preserve">The overall concept here </w:t>
+      </w:r>
+      <w:r>
+        <w:t xml:space="preserve">(i.e. in </w:t>
+      </w:r>
+      <w:r>
+        <w:rPr>
+          <w:rFonts w:ascii="Courier" w:hAnsi="Courier" w:cs="Courier"/>
+          <w:color w:val="000000"/>
+          <w:sz w:val="20"/>
+          <w:szCs w:val="20"/>
+          <w:lang w:val="en-US"/>
+        </w:rPr>
+        <w:t>findsegments_</w:t>
+      </w:r>
+      <w:r>
+        <w:rPr>
+          <w:rFonts w:ascii="Courier" w:hAnsi="Courier" w:cs="Courier"/>
+          <w:color w:val="000000"/>
+          <w:sz w:val="20"/>
+          <w:szCs w:val="20"/>
+          <w:lang w:val="en-US"/>
+        </w:rPr>
+        <w:t>1.m</w:t>
+      </w:r>
+      <w:r>
+        <w:rPr>
+          <w:rFonts w:cstheme="minorHAnsi"/>
+          <w:color w:val="000000"/>
+          <w:sz w:val="20"/>
+          <w:szCs w:val="20"/>
+          <w:lang w:val="en-US"/>
+        </w:rPr>
+        <w:t>)</w:t>
+      </w:r>
+      <w:r>
+        <w:rPr>
+          <w:rFonts w:ascii="Courier" w:hAnsi="Courier" w:cs="Courier"/>
+          <w:color w:val="000000"/>
+          <w:sz w:val="20"/>
+          <w:szCs w:val="20"/>
+          <w:lang w:val="en-US"/>
+        </w:rPr>
+        <w:t xml:space="preserve"> </w:t>
+      </w:r>
+      <w:r>
+        <w:t>is:</w:t>
       </w:r>
     </w:p>
     <w:p/>
@@ -99,20 +226,49 @@
       <w:r>
         <w:t xml:space="preserve">Bandpass the incoming sound signal into a number of bands, using the gammatone filter-bank. One can adjust the number of bands, the lowest and highest frequencies of the centres of each band, and the bandwidth of the bands. These are set in </w:t>
       </w:r>
+      <w:proofErr w:type="spellStart"/>
       <w:r>
         <w:rPr>
           <w:i/>
         </w:rPr>
         <w:t>findsegments_all</w:t>
       </w:r>
-      <w:r>
-        <w:t xml:space="preserve">, with default values, over-ridable using the varargin mechanism. See  </w:t>
-      </w:r>
-      <w:r>
-        <w:rPr>
-          <w:lang w:val="en-US"/>
-        </w:rPr>
-        <w:t>'mincochfreq'</w:t>
+      <w:proofErr w:type="spellEnd"/>
+      <w:r>
+        <w:t xml:space="preserve">, with default values, over-ridable using the </w:t>
+      </w:r>
+      <w:proofErr w:type="spellStart"/>
+      <w:r>
+        <w:t>varargin</w:t>
+      </w:r>
+      <w:proofErr w:type="spellEnd"/>
+      <w:r>
+        <w:t xml:space="preserve"> mechanism. </w:t>
+      </w:r>
+      <w:proofErr w:type="gramStart"/>
+      <w:r>
+        <w:t xml:space="preserve">See  </w:t>
+      </w:r>
+      <w:r>
+        <w:rPr>
+          <w:lang w:val="en-US"/>
+        </w:rPr>
+        <w:t>'</w:t>
+      </w:r>
+      <w:proofErr w:type="spellStart"/>
+      <w:proofErr w:type="gramEnd"/>
+      <w:r>
+        <w:rPr>
+          <w:lang w:val="en-US"/>
+        </w:rPr>
+        <w:t>mincochfreq</w:t>
+      </w:r>
+      <w:proofErr w:type="spellEnd"/>
+      <w:r>
+        <w:rPr>
+          <w:lang w:val="en-US"/>
+        </w:rPr>
+        <w:t>'</w:t>
       </w:r>
       <w:r>
         <w:rPr>
@@ -124,7 +280,35 @@
         <w:rPr>
           <w:lang w:val="en-US"/>
         </w:rPr>
-        <w:t xml:space="preserve"> 'maxcochfreq', 'n_erbs'</w:t>
+        <w:t xml:space="preserve"> '</w:t>
+      </w:r>
+      <w:proofErr w:type="spellStart"/>
+      <w:r>
+        <w:rPr>
+          <w:lang w:val="en-US"/>
+        </w:rPr>
+        <w:t>maxcochfreq</w:t>
+      </w:r>
+      <w:proofErr w:type="spellEnd"/>
+      <w:r>
+        <w:rPr>
+          <w:lang w:val="en-US"/>
+        </w:rPr>
+        <w:t>', '</w:t>
+      </w:r>
+      <w:proofErr w:type="spellStart"/>
+      <w:r>
+        <w:rPr>
+          <w:lang w:val="en-US"/>
+        </w:rPr>
+        <w:t>n_erbs</w:t>
+      </w:r>
+      <w:proofErr w:type="spellEnd"/>
+      <w:r>
+        <w:rPr>
+          <w:lang w:val="en-US"/>
+        </w:rPr>
+        <w:t>'</w:t>
       </w:r>
       <w:r>
         <w:rPr>
@@ -216,7 +400,21 @@
         <w:rPr>
           <w:lang w:val="en-US"/>
         </w:rPr>
-        <w:t>See lines 101-103 of findsegments_1.m. Note that the rectified signals are summed prior to smoothing or the application of the onset/offset filter. If one was going to use onset neurons, one would not do this, but would smooth and then apply the onset offset filter to each band. This would give a set of onset/offset signals, one for each band. (I must have done this in the 1990’s but I’ve no idea where the code is).</w:t>
+        <w:t>See lines 101-103 of findsegments_</w:t>
+      </w:r>
+      <w:proofErr w:type="gramStart"/>
+      <w:r>
+        <w:rPr>
+          <w:lang w:val="en-US"/>
+        </w:rPr>
+        <w:t>1.m.</w:t>
+      </w:r>
+      <w:proofErr w:type="gramEnd"/>
+      <w:r>
+        <w:rPr>
+          <w:lang w:val="en-US"/>
+        </w:rPr>
+        <w:t xml:space="preserve"> Note that the rectified signals are summed prior to smoothing or the application of the onset/offset filter. If one was going to use onset neurons, one would not do this, but would smooth and then apply the onset offset filter to each band. This would give a set of onset/offset signals, one for each band. (I must have done this in the 1990’s but I’ve no idea where the code is).</w:t>
       </w:r>
     </w:p>
     <w:p>
@@ -252,7 +450,21 @@
         <w:rPr>
           <w:lang w:val="en-US"/>
         </w:rPr>
-        <w:t>Finding the onset peaks (peaks of the positive signal) and the offset peaks (peaks of -1 * onsetoffset signal).</w:t>
+        <w:t xml:space="preserve">Finding the onset peaks (peaks of the positive signal) and the offset peaks (peaks of -1 * </w:t>
+      </w:r>
+      <w:proofErr w:type="spellStart"/>
+      <w:r>
+        <w:rPr>
+          <w:lang w:val="en-US"/>
+        </w:rPr>
+        <w:t>onsetoffset</w:t>
+      </w:r>
+      <w:proofErr w:type="spellEnd"/>
+      <w:r>
+        <w:rPr>
+          <w:lang w:val="en-US"/>
+        </w:rPr>
+        <w:t xml:space="preserve"> signal).</w:t>
       </w:r>
     </w:p>
     <w:p>
@@ -275,127 +487,10 @@
     </w:p>
     <w:p>
       <w:pPr>
-        <w:rPr>
-          <w:lang w:val="en-US"/>
-        </w:rPr>
-      </w:pPr>
-    </w:p>
-    <w:p>
-      <w:pPr>
-        <w:rPr>
-          <w:lang w:val="en-US"/>
-        </w:rPr>
-      </w:pPr>
-      <w:r>
-        <w:rPr>
-          <w:lang w:val="en-US"/>
-        </w:rPr>
-        <w:t xml:space="preserve">This all works reasonably well. I enclose an extra function, </w:t>
-      </w:r>
-      <w:r>
-        <w:rPr>
-          <w:lang w:val="en-US"/>
-        </w:rPr>
-        <w:t>run_multiplesegmentations</w:t>
-      </w:r>
-      <w:r>
-        <w:rPr>
-          <w:lang w:val="en-US"/>
-        </w:rPr>
-        <w:t xml:space="preserve">.m which runs this software for a variable number of filter bands. </w:t>
-      </w:r>
-      <w:r>
-        <w:rPr>
-          <w:lang w:val="en-US"/>
-        </w:rPr>
-        <w:t>See the comments in</w:t>
-      </w:r>
-      <w:r>
-        <w:rPr>
-          <w:lang w:val="en-US"/>
-        </w:rPr>
-        <w:t>side</w:t>
-      </w:r>
-      <w:r>
-        <w:rPr>
-          <w:lang w:val="en-US"/>
-        </w:rPr>
-        <w:t xml:space="preserve"> this file as well.</w:t>
-      </w:r>
-    </w:p>
-    <w:p>
-      <w:pPr>
-        <w:rPr>
-          <w:lang w:val="en-US"/>
-        </w:rPr>
-      </w:pPr>
-    </w:p>
-    <w:p>
-      <w:pPr>
-        <w:rPr>
-          <w:lang w:val="en-US"/>
-        </w:rPr>
-      </w:pPr>
-      <w:r>
-        <w:rPr>
-          <w:lang w:val="en-US"/>
-        </w:rPr>
-        <w:t xml:space="preserve">In addition, in the directory stimuli_2019, there are a few files with speech and noise. The system works well for narrowband noise (here, a 440Hz sine), but less well for wideband noise (here, white noise). You should try out the system with these. </w:t>
-      </w:r>
-    </w:p>
-    <w:p>
-      <w:pPr>
-        <w:rPr>
-          <w:lang w:val="en-US"/>
-        </w:rPr>
-      </w:pPr>
-    </w:p>
-    <w:p>
-      <w:pPr>
-        <w:rPr>
-          <w:lang w:val="en-US"/>
-        </w:rPr>
-      </w:pPr>
-      <w:r>
-        <w:rPr>
-          <w:lang w:val="en-US"/>
-        </w:rPr>
-        <w:t>2 April 2019</w:t>
-      </w:r>
-    </w:p>
-    <w:p>
-      <w:pPr>
-        <w:rPr>
-          <w:lang w:val="en-US"/>
-        </w:rPr>
-      </w:pPr>
-      <w:r>
-        <w:rPr>
-          <w:lang w:val="en-US"/>
-        </w:rPr>
-        <w:lastRenderedPageBreak/>
-        <w:t>New function findsegments_2.m started.</w:t>
-      </w:r>
-    </w:p>
-    <w:p>
-      <w:pPr>
-        <w:rPr>
-          <w:lang w:val="en-US"/>
-        </w:rPr>
-      </w:pPr>
-      <w:r>
-        <w:rPr>
-          <w:lang w:val="en-US"/>
-        </w:rPr>
-        <w:t xml:space="preserve">This </w:t>
-      </w:r>
-    </w:p>
-    <w:p>
-      <w:pPr>
         <w:pStyle w:val="ListParagraph"/>
         <w:numPr>
-          <w:ilvl w:val="0"/>
-          <w:numId w:val="4"/>
+          <w:ilvl w:val="1"/>
+          <w:numId w:val="1"/>
         </w:numPr>
         <w:rPr>
           <w:lang w:val="en-US"/>
@@ -405,710 +500,50 @@
         <w:rPr>
           <w:lang w:val="en-US"/>
         </w:rPr>
-        <w:t>Calculates the onset/offset signal for each band</w:t>
-      </w:r>
-    </w:p>
-    <w:p>
-      <w:pPr>
-        <w:pStyle w:val="ListParagraph"/>
-        <w:numPr>
-          <w:ilvl w:val="0"/>
-          <w:numId w:val="4"/>
-        </w:numPr>
-        <w:rPr>
-          <w:lang w:val="en-US"/>
-        </w:rPr>
-      </w:pPr>
-      <w:r>
-        <w:rPr>
-          <w:lang w:val="en-US"/>
-        </w:rPr>
-        <w:t>Computes the onset signal and the offset signal from this (max(0, abs()), and max(0, abs(-))</w:t>
-      </w:r>
-      <w:r>
-        <w:rPr>
-          <w:lang w:val="en-US"/>
-        </w:rPr>
-        <w:t xml:space="preserve"> (optional: take log(1+ this signal))</w:t>
-      </w:r>
-    </w:p>
-    <w:p>
-      <w:pPr>
-        <w:pStyle w:val="ListParagraph"/>
-        <w:numPr>
-          <w:ilvl w:val="0"/>
-          <w:numId w:val="4"/>
-        </w:numPr>
-        <w:rPr>
-          <w:lang w:val="en-US"/>
-        </w:rPr>
-      </w:pPr>
-      <w:r>
-        <w:rPr>
-          <w:lang w:val="en-US"/>
-        </w:rPr>
-        <w:t>Applies a convergence to these multiple channel signals</w:t>
-      </w:r>
-    </w:p>
-    <w:p>
-      <w:pPr>
-        <w:pStyle w:val="ListParagraph"/>
-        <w:numPr>
-          <w:ilvl w:val="0"/>
-          <w:numId w:val="4"/>
-        </w:numPr>
-        <w:rPr>
-          <w:lang w:val="en-US"/>
-        </w:rPr>
-      </w:pPr>
-      <w:r>
-        <w:rPr>
-          <w:lang w:val="en-US"/>
-        </w:rPr>
-        <w:t xml:space="preserve">Uses the converged input to an LIF neuron one in each channel (one set for onsets, and one set for offsets). </w:t>
-      </w:r>
-    </w:p>
-    <w:p>
-      <w:pPr>
-        <w:pStyle w:val="ListParagraph"/>
-        <w:numPr>
-          <w:ilvl w:val="0"/>
-          <w:numId w:val="4"/>
-        </w:numPr>
-        <w:rPr>
-          <w:lang w:val="en-US"/>
-        </w:rPr>
-      </w:pPr>
-      <w:r>
-        <w:rPr>
-          <w:lang w:val="en-US"/>
-        </w:rPr>
-        <w:t>Creates summarized onsets (and offsets), summing across bands, into shorter time buckets</w:t>
-      </w:r>
-    </w:p>
-    <w:p>
-      <w:pPr>
-        <w:pStyle w:val="ListParagraph"/>
-        <w:numPr>
-          <w:ilvl w:val="0"/>
-          <w:numId w:val="4"/>
-        </w:numPr>
-        <w:rPr>
-          <w:lang w:val="en-US"/>
-        </w:rPr>
-      </w:pPr>
-      <w:r>
-        <w:rPr>
-          <w:lang w:val="en-US"/>
-        </w:rPr>
-        <w:t>Use findpeaks to find candidate starts (onsets) end ends(offsets), and produce segmentation from the</w:t>
-      </w:r>
-      <w:r>
-        <w:rPr>
-          <w:lang w:val="en-US"/>
-        </w:rPr>
-        <w:t>s</w:t>
-      </w:r>
-      <w:r>
-        <w:rPr>
-          <w:lang w:val="en-US"/>
-        </w:rPr>
-        <w:t xml:space="preserve">e. </w:t>
-      </w:r>
-    </w:p>
-    <w:p>
-      <w:pPr>
-        <w:rPr>
-          <w:lang w:val="en-US"/>
-        </w:rPr>
-      </w:pPr>
-      <w:r>
-        <w:rPr>
-          <w:lang w:val="en-US"/>
-        </w:rPr>
-        <w:t xml:space="preserve">These </w:t>
-      </w:r>
-      <w:r>
-        <w:rPr>
-          <w:lang w:val="en-US"/>
-        </w:rPr>
-        <w:t>are then</w:t>
-      </w:r>
-      <w:r>
-        <w:rPr>
-          <w:lang w:val="en-US"/>
-        </w:rPr>
-        <w:t xml:space="preserve"> processed to compute segments. </w:t>
-      </w:r>
-      <w:r>
-        <w:rPr>
-          <w:lang w:val="en-US"/>
-        </w:rPr>
-        <w:t>(And then assessed and compared with the earlier function</w:t>
-      </w:r>
-      <w:r>
-        <w:rPr>
-          <w:lang w:val="en-US"/>
-        </w:rPr>
-        <w:t>: see results in Stimuli2019</w:t>
-      </w:r>
-      <w:r>
-        <w:rPr>
-          <w:lang w:val="en-US"/>
-        </w:rPr>
-        <w:t>)</w:t>
-      </w:r>
-      <w:r>
-        <w:rPr>
-          <w:lang w:val="en-US"/>
-        </w:rPr>
-        <w:t>.</w:t>
-      </w:r>
-    </w:p>
-    <w:p>
-      <w:pPr>
-        <w:rPr>
-          <w:lang w:val="en-US"/>
-        </w:rPr>
-      </w:pPr>
-    </w:p>
-    <w:p>
-      <w:pPr>
-        <w:rPr>
-          <w:lang w:val="en-US"/>
-        </w:rPr>
-      </w:pPr>
-      <w:r>
-        <w:rPr>
-          <w:lang w:val="en-US"/>
-        </w:rPr>
-        <w:t>New parameters and default values (alterable using varargin)</w:t>
-      </w:r>
-    </w:p>
-    <w:p>
-      <w:pPr>
-        <w:autoSpaceDE w:val="0"/>
-        <w:autoSpaceDN w:val="0"/>
-        <w:adjustRightInd w:val="0"/>
-        <w:rPr>
-          <w:rFonts w:ascii="Courier" w:hAnsi="Courier"/>
-          <w:lang w:val="en-US"/>
-        </w:rPr>
-      </w:pPr>
-      <w:r>
-        <w:rPr>
-          <w:rFonts w:ascii="Courier" w:hAnsi="Courier" w:cs="Courier"/>
-          <w:color w:val="228B22"/>
-          <w:sz w:val="20"/>
-          <w:szCs w:val="20"/>
-          <w:lang w:val="en-US"/>
-        </w:rPr>
-        <w:t>% new parameters for LIF based onset and offset</w:t>
-      </w:r>
-    </w:p>
-    <w:p>
-      <w:pPr>
-        <w:autoSpaceDE w:val="0"/>
-        <w:autoSpaceDN w:val="0"/>
-        <w:adjustRightInd w:val="0"/>
-        <w:rPr>
-          <w:rFonts w:ascii="Courier" w:hAnsi="Courier"/>
-          <w:lang w:val="en-US"/>
-        </w:rPr>
-      </w:pPr>
-      <w:r>
-        <w:rPr>
-          <w:rFonts w:ascii="Courier" w:hAnsi="Courier" w:cs="Courier"/>
-          <w:color w:val="000000"/>
-          <w:sz w:val="20"/>
-          <w:szCs w:val="20"/>
-          <w:lang w:val="en-US"/>
-        </w:rPr>
-        <w:t xml:space="preserve">onset_diss = 100 ; </w:t>
-      </w:r>
-      <w:r>
-        <w:rPr>
-          <w:rFonts w:ascii="Courier" w:hAnsi="Courier" w:cs="Courier"/>
-          <w:color w:val="228B22"/>
-          <w:sz w:val="20"/>
-          <w:szCs w:val="20"/>
-          <w:lang w:val="en-US"/>
-        </w:rPr>
-        <w:t>% dissipation for onset neurons</w:t>
-      </w:r>
-    </w:p>
-    <w:p>
-      <w:pPr>
-        <w:autoSpaceDE w:val="0"/>
-        <w:autoSpaceDN w:val="0"/>
-        <w:adjustRightInd w:val="0"/>
-        <w:rPr>
-          <w:rFonts w:ascii="Courier" w:hAnsi="Courier"/>
-          <w:lang w:val="en-US"/>
-        </w:rPr>
-      </w:pPr>
-      <w:r>
-        <w:rPr>
-          <w:rFonts w:ascii="Courier" w:hAnsi="Courier" w:cs="Courier"/>
-          <w:color w:val="000000"/>
-          <w:sz w:val="20"/>
-          <w:szCs w:val="20"/>
-          <w:lang w:val="en-US"/>
-        </w:rPr>
-        <w:t xml:space="preserve">onset_rp = 0.05 ; </w:t>
-      </w:r>
-      <w:r>
-        <w:rPr>
-          <w:rFonts w:ascii="Courier" w:hAnsi="Courier" w:cs="Courier"/>
-          <w:color w:val="228B22"/>
-          <w:sz w:val="20"/>
-          <w:szCs w:val="20"/>
-          <w:lang w:val="en-US"/>
-        </w:rPr>
-        <w:t>% refractory period for onset cells</w:t>
-      </w:r>
-    </w:p>
-    <w:p>
-      <w:pPr>
-        <w:autoSpaceDE w:val="0"/>
-        <w:autoSpaceDN w:val="0"/>
-        <w:adjustRightInd w:val="0"/>
-        <w:rPr>
-          <w:rFonts w:ascii="Courier" w:hAnsi="Courier"/>
-          <w:lang w:val="en-US"/>
-        </w:rPr>
-      </w:pPr>
-      <w:r>
-        <w:rPr>
-          <w:rFonts w:ascii="Courier" w:hAnsi="Courier" w:cs="Courier"/>
-          <w:color w:val="000000"/>
-          <w:sz w:val="20"/>
-          <w:szCs w:val="20"/>
-          <w:lang w:val="en-US"/>
-        </w:rPr>
-        <w:t xml:space="preserve">onset_wt = 40.0 ; </w:t>
-      </w:r>
-      <w:r>
-        <w:rPr>
-          <w:rFonts w:ascii="Courier" w:hAnsi="Courier" w:cs="Courier"/>
-          <w:color w:val="228B22"/>
-          <w:sz w:val="20"/>
-          <w:szCs w:val="20"/>
-          <w:lang w:val="en-US"/>
-        </w:rPr>
-        <w:t>% onset weight</w:t>
-      </w:r>
-    </w:p>
-    <w:p>
-      <w:pPr>
-        <w:autoSpaceDE w:val="0"/>
-        <w:autoSpaceDN w:val="0"/>
-        <w:adjustRightInd w:val="0"/>
-        <w:rPr>
-          <w:rFonts w:ascii="Courier" w:hAnsi="Courier"/>
-          <w:lang w:val="en-US"/>
-        </w:rPr>
-      </w:pPr>
-      <w:r>
-        <w:rPr>
-          <w:rFonts w:ascii="Courier" w:hAnsi="Courier" w:cs="Courier"/>
-          <w:color w:val="000000"/>
-          <w:sz w:val="20"/>
-          <w:szCs w:val="20"/>
-          <w:lang w:val="en-US"/>
-        </w:rPr>
-        <w:t xml:space="preserve">offset_diss = 100 ; </w:t>
-      </w:r>
-      <w:r>
-        <w:rPr>
-          <w:rFonts w:ascii="Courier" w:hAnsi="Courier" w:cs="Courier"/>
-          <w:color w:val="228B22"/>
-          <w:sz w:val="20"/>
-          <w:szCs w:val="20"/>
-          <w:lang w:val="en-US"/>
-        </w:rPr>
-        <w:t>% dissipation for offset neurons</w:t>
-      </w:r>
-    </w:p>
-    <w:p>
-      <w:pPr>
-        <w:autoSpaceDE w:val="0"/>
-        <w:autoSpaceDN w:val="0"/>
-        <w:adjustRightInd w:val="0"/>
-        <w:rPr>
-          <w:rFonts w:ascii="Courier" w:hAnsi="Courier"/>
-          <w:lang w:val="en-US"/>
-        </w:rPr>
-      </w:pPr>
-      <w:r>
-        <w:rPr>
-          <w:rFonts w:ascii="Courier" w:hAnsi="Courier" w:cs="Courier"/>
-          <w:color w:val="000000"/>
-          <w:sz w:val="20"/>
-          <w:szCs w:val="20"/>
-          <w:lang w:val="en-US"/>
-        </w:rPr>
-        <w:t xml:space="preserve">offset_rp = 0.05 ; </w:t>
-      </w:r>
-      <w:r>
-        <w:rPr>
-          <w:rFonts w:ascii="Courier" w:hAnsi="Courier" w:cs="Courier"/>
-          <w:color w:val="228B22"/>
-          <w:sz w:val="20"/>
-          <w:szCs w:val="20"/>
-          <w:lang w:val="en-US"/>
-        </w:rPr>
-        <w:t>% refractory period for onset cells</w:t>
-      </w:r>
-    </w:p>
-    <w:p>
-      <w:pPr>
-        <w:autoSpaceDE w:val="0"/>
-        <w:autoSpaceDN w:val="0"/>
-        <w:adjustRightInd w:val="0"/>
-        <w:rPr>
-          <w:rFonts w:ascii="Courier" w:hAnsi="Courier"/>
-          <w:lang w:val="en-US"/>
-        </w:rPr>
-      </w:pPr>
-      <w:r>
-        <w:rPr>
-          <w:rFonts w:ascii="Courier" w:hAnsi="Courier" w:cs="Courier"/>
-          <w:color w:val="000000"/>
-          <w:sz w:val="20"/>
-          <w:szCs w:val="20"/>
-          <w:lang w:val="en-US"/>
-        </w:rPr>
-        <w:t xml:space="preserve">offset_wt = 40.0 ; </w:t>
-      </w:r>
-      <w:r>
-        <w:rPr>
-          <w:rFonts w:ascii="Courier" w:hAnsi="Courier" w:cs="Courier"/>
-          <w:color w:val="228B22"/>
-          <w:sz w:val="20"/>
-          <w:szCs w:val="20"/>
-          <w:lang w:val="en-US"/>
-        </w:rPr>
-        <w:t>% offset weight</w:t>
-      </w:r>
-    </w:p>
-    <w:p>
-      <w:pPr>
-        <w:autoSpaceDE w:val="0"/>
-        <w:autoSpaceDN w:val="0"/>
-        <w:adjustRightInd w:val="0"/>
-        <w:rPr>
-          <w:rFonts w:ascii="Courier" w:hAnsi="Courier"/>
-          <w:lang w:val="en-US"/>
-        </w:rPr>
-      </w:pPr>
-      <w:r>
-        <w:rPr>
-          <w:rFonts w:ascii="Courier" w:hAnsi="Courier" w:cs="Courier"/>
-          <w:color w:val="000000"/>
-          <w:sz w:val="20"/>
-          <w:szCs w:val="20"/>
-          <w:lang w:val="en-US"/>
-        </w:rPr>
-        <w:t xml:space="preserve">convergence = 4 ; </w:t>
-      </w:r>
-      <w:r>
-        <w:rPr>
-          <w:rFonts w:ascii="Courier" w:hAnsi="Courier" w:cs="Courier"/>
-          <w:color w:val="228B22"/>
-          <w:sz w:val="20"/>
-          <w:szCs w:val="20"/>
-          <w:lang w:val="en-US"/>
-        </w:rPr>
-        <w:t>% convergence (no of inputs to each neuron = 2*convergence + 1)</w:t>
-      </w:r>
-    </w:p>
-    <w:p>
-      <w:pPr>
-        <w:autoSpaceDE w:val="0"/>
-        <w:autoSpaceDN w:val="0"/>
-        <w:adjustRightInd w:val="0"/>
-        <w:rPr>
-          <w:rFonts w:ascii="Courier" w:hAnsi="Courier"/>
-          <w:lang w:val="en-US"/>
-        </w:rPr>
-      </w:pPr>
-      <w:r>
-        <w:rPr>
-          <w:rFonts w:ascii="Courier" w:hAnsi="Courier" w:cs="Courier"/>
-          <w:color w:val="000000"/>
-          <w:sz w:val="20"/>
-          <w:szCs w:val="20"/>
-          <w:lang w:val="en-US"/>
-        </w:rPr>
-        <w:t xml:space="preserve">logonset = false ; </w:t>
-      </w:r>
-      <w:r>
-        <w:rPr>
-          <w:rFonts w:ascii="Courier" w:hAnsi="Courier" w:cs="Courier"/>
-          <w:color w:val="228B22"/>
-          <w:sz w:val="20"/>
-          <w:szCs w:val="20"/>
-          <w:lang w:val="en-US"/>
-        </w:rPr>
-        <w:t>% default is not to take logs of onset signals</w:t>
-      </w:r>
-    </w:p>
-    <w:p>
-      <w:pPr>
-        <w:autoSpaceDE w:val="0"/>
-        <w:autoSpaceDN w:val="0"/>
-        <w:adjustRightInd w:val="0"/>
-        <w:rPr>
-          <w:rFonts w:ascii="Courier" w:hAnsi="Courier"/>
-          <w:lang w:val="en-US"/>
-        </w:rPr>
-      </w:pPr>
-      <w:r>
-        <w:rPr>
-          <w:rFonts w:ascii="Courier" w:hAnsi="Courier" w:cs="Courier"/>
-          <w:color w:val="228B22"/>
-          <w:sz w:val="20"/>
-          <w:szCs w:val="20"/>
-          <w:lang w:val="en-US"/>
-        </w:rPr>
-        <w:t xml:space="preserve"> </w:t>
-      </w:r>
-    </w:p>
-    <w:p>
-      <w:pPr>
-        <w:autoSpaceDE w:val="0"/>
-        <w:autoSpaceDN w:val="0"/>
-        <w:adjustRightInd w:val="0"/>
-        <w:rPr>
-          <w:rFonts w:ascii="Courier" w:hAnsi="Courier"/>
-          <w:lang w:val="en-US"/>
-        </w:rPr>
-      </w:pPr>
-      <w:r>
-        <w:rPr>
-          <w:rFonts w:ascii="Courier" w:hAnsi="Courier" w:cs="Courier"/>
-          <w:color w:val="228B22"/>
-          <w:sz w:val="20"/>
-          <w:szCs w:val="20"/>
-          <w:lang w:val="en-US"/>
-        </w:rPr>
-        <w:t>% new parameters for calculating actual segments</w:t>
-      </w:r>
-    </w:p>
-    <w:p>
-      <w:pPr>
-        <w:autoSpaceDE w:val="0"/>
-        <w:autoSpaceDN w:val="0"/>
-        <w:adjustRightInd w:val="0"/>
-        <w:rPr>
-          <w:rFonts w:ascii="Courier" w:hAnsi="Courier"/>
-          <w:lang w:val="en-US"/>
-        </w:rPr>
-      </w:pPr>
-      <w:r>
-        <w:rPr>
-          <w:rFonts w:ascii="Courier" w:hAnsi="Courier" w:cs="Courier"/>
-          <w:color w:val="000000"/>
-          <w:sz w:val="20"/>
-          <w:szCs w:val="20"/>
-          <w:lang w:val="en-US"/>
-        </w:rPr>
-        <w:t xml:space="preserve">summarysteplength = 0.005 ; </w:t>
-      </w:r>
-      <w:r>
-        <w:rPr>
-          <w:rFonts w:ascii="Courier" w:hAnsi="Courier" w:cs="Courier"/>
-          <w:color w:val="228B22"/>
-          <w:sz w:val="20"/>
-          <w:szCs w:val="20"/>
-          <w:lang w:val="en-US"/>
-        </w:rPr>
-        <w:t>% step length used in summarising onset and offset spikes: 5ms default</w:t>
-      </w:r>
-    </w:p>
-    <w:p>
-      <w:pPr>
-        <w:autoSpaceDE w:val="0"/>
-        <w:autoSpaceDN w:val="0"/>
-        <w:adjustRightInd w:val="0"/>
-        <w:rPr>
-          <w:rFonts w:ascii="Courier" w:hAnsi="Courier"/>
-          <w:lang w:val="en-US"/>
-        </w:rPr>
-      </w:pPr>
-      <w:r>
-        <w:rPr>
-          <w:rFonts w:ascii="Courier" w:hAnsi="Courier" w:cs="Courier"/>
-          <w:color w:val="000000"/>
-          <w:sz w:val="20"/>
-          <w:szCs w:val="20"/>
-          <w:lang w:val="en-US"/>
-        </w:rPr>
-        <w:t xml:space="preserve">summaryintegratelength = 0.02; </w:t>
-      </w:r>
-      <w:r>
-        <w:rPr>
-          <w:rFonts w:ascii="Courier" w:hAnsi="Courier" w:cs="Courier"/>
-          <w:color w:val="228B22"/>
-          <w:sz w:val="20"/>
-          <w:szCs w:val="20"/>
-          <w:lang w:val="en-US"/>
-        </w:rPr>
-        <w:t>% width of histogram used in summarising onset and offset spikes: 20ms default</w:t>
-      </w:r>
-    </w:p>
-    <w:p>
-      <w:pPr>
-        <w:autoSpaceDE w:val="0"/>
-        <w:autoSpaceDN w:val="0"/>
-        <w:adjustRightInd w:val="0"/>
-        <w:rPr>
-          <w:rFonts w:ascii="Courier" w:hAnsi="Courier" w:cs="Courier"/>
-          <w:color w:val="228B22"/>
-          <w:sz w:val="20"/>
-          <w:szCs w:val="20"/>
-          <w:lang w:val="en-US"/>
-        </w:rPr>
-      </w:pPr>
-      <w:r>
-        <w:rPr>
-          <w:rFonts w:ascii="Courier" w:hAnsi="Courier" w:cs="Courier"/>
-          <w:color w:val="000000"/>
-          <w:sz w:val="20"/>
-          <w:szCs w:val="20"/>
-          <w:lang w:val="en-US"/>
-        </w:rPr>
-        <w:t xml:space="preserve">shortestsegment = false ; </w:t>
-      </w:r>
-      <w:r>
-        <w:rPr>
-          <w:rFonts w:ascii="Courier" w:hAnsi="Courier" w:cs="Courier"/>
-          <w:color w:val="228B22"/>
-          <w:sz w:val="20"/>
-          <w:szCs w:val="20"/>
-          <w:lang w:val="en-US"/>
-        </w:rPr>
-        <w:t>% used to enable earlier or later candidate offset (segment end) times to be used</w:t>
-      </w:r>
-    </w:p>
-    <w:p>
-      <w:pPr>
-        <w:autoSpaceDE w:val="0"/>
-        <w:autoSpaceDN w:val="0"/>
-        <w:adjustRightInd w:val="0"/>
-        <w:rPr>
-          <w:rFonts w:ascii="Courier" w:hAnsi="Courier" w:cs="Courier"/>
-          <w:color w:val="000000" w:themeColor="text1"/>
-          <w:sz w:val="20"/>
-          <w:szCs w:val="20"/>
-          <w:lang w:val="en-US"/>
-        </w:rPr>
-      </w:pPr>
-    </w:p>
-    <w:p>
-      <w:pPr>
-        <w:autoSpaceDE w:val="0"/>
-        <w:autoSpaceDN w:val="0"/>
-        <w:adjustRightInd w:val="0"/>
-        <w:rPr>
-          <w:rFonts w:cstheme="minorHAnsi"/>
-          <w:color w:val="000000" w:themeColor="text1"/>
-          <w:sz w:val="20"/>
-          <w:szCs w:val="20"/>
-          <w:lang w:val="en-US"/>
-        </w:rPr>
-      </w:pPr>
-      <w:r>
-        <w:rPr>
-          <w:rFonts w:cstheme="minorHAnsi"/>
-          <w:color w:val="000000" w:themeColor="text1"/>
-          <w:sz w:val="20"/>
-          <w:szCs w:val="20"/>
-          <w:lang w:val="en-US"/>
-        </w:rPr>
-        <w:t xml:space="preserve">The appropriate values for </w:t>
-      </w:r>
-      <w:r>
-        <w:rPr>
-          <w:rFonts w:cstheme="minorHAnsi"/>
-          <w:color w:val="000000" w:themeColor="text1"/>
-          <w:sz w:val="20"/>
-          <w:szCs w:val="20"/>
-          <w:lang w:val="en-US"/>
-        </w:rPr>
-        <w:t>parameters</w:t>
-      </w:r>
-      <w:r>
-        <w:rPr>
-          <w:rFonts w:cstheme="minorHAnsi"/>
-          <w:color w:val="000000" w:themeColor="text1"/>
-          <w:sz w:val="20"/>
-          <w:szCs w:val="20"/>
-          <w:lang w:val="en-US"/>
-        </w:rPr>
-        <w:t xml:space="preserve"> is not clear</w:t>
-      </w:r>
-      <w:r>
-        <w:rPr>
-          <w:rFonts w:cstheme="minorHAnsi"/>
-          <w:color w:val="000000" w:themeColor="text1"/>
-          <w:sz w:val="20"/>
-          <w:szCs w:val="20"/>
-          <w:lang w:val="en-US"/>
-        </w:rPr>
-        <w:t>.</w:t>
-      </w:r>
-      <w:r>
-        <w:rPr>
-          <w:rFonts w:cstheme="minorHAnsi"/>
-          <w:color w:val="000000" w:themeColor="text1"/>
-          <w:sz w:val="20"/>
-          <w:szCs w:val="20"/>
-          <w:lang w:val="en-US"/>
-        </w:rPr>
-        <w:t xml:space="preserve"> For example, </w:t>
-      </w:r>
-      <w:r>
-        <w:rPr>
-          <w:rFonts w:cstheme="minorHAnsi"/>
-          <w:color w:val="000000" w:themeColor="text1"/>
-          <w:sz w:val="20"/>
-          <w:szCs w:val="20"/>
-          <w:lang w:val="en-US"/>
-        </w:rPr>
-        <w:t xml:space="preserve">onset_wt and offset_wt seem to work well at 100 for some signals (e.g. noise free speech), and 150 for others (e.g. speech </w:t>
-      </w:r>
-      <w:r>
-        <w:rPr>
-          <w:rFonts w:cstheme="minorHAnsi"/>
-          <w:color w:val="000000" w:themeColor="text1"/>
-          <w:sz w:val="20"/>
-          <w:szCs w:val="20"/>
-          <w:lang w:val="en-US"/>
-        </w:rPr>
-        <w:t xml:space="preserve">with a loud interfering tone). </w:t>
-      </w:r>
-      <w:r>
-        <w:rPr>
-          <w:rFonts w:cstheme="minorHAnsi"/>
-          <w:color w:val="000000" w:themeColor="text1"/>
-          <w:sz w:val="20"/>
-          <w:szCs w:val="20"/>
-          <w:lang w:val="en-US"/>
-        </w:rPr>
-        <w:t xml:space="preserve"> How might these be set?</w:t>
-      </w:r>
-      <w:r>
-        <w:rPr>
-          <w:rFonts w:cstheme="minorHAnsi"/>
-          <w:color w:val="000000" w:themeColor="text1"/>
-          <w:sz w:val="20"/>
-          <w:szCs w:val="20"/>
-          <w:lang w:val="en-US"/>
-        </w:rPr>
-        <w:t xml:space="preserve">  </w:t>
-      </w:r>
+        <w:t xml:space="preserve">The segments are returned as an n by 2 </w:t>
+      </w:r>
+      <w:proofErr w:type="gramStart"/>
+      <w:r>
+        <w:rPr>
+          <w:lang w:val="en-US"/>
+        </w:rPr>
+        <w:t>array</w:t>
+      </w:r>
+      <w:proofErr w:type="gramEnd"/>
+      <w:r>
+        <w:rPr>
+          <w:lang w:val="en-US"/>
+        </w:rPr>
+        <w:t xml:space="preserve"> (or as a </w:t>
+      </w:r>
+      <w:proofErr w:type="spellStart"/>
+      <w:r>
+        <w:rPr>
+          <w:lang w:val="en-US"/>
+        </w:rPr>
+        <w:t>null</w:t>
+      </w:r>
+      <w:proofErr w:type="spellEnd"/>
+      <w:r>
+        <w:rPr>
+          <w:lang w:val="en-US"/>
+        </w:rPr>
+        <w:t xml:space="preserve"> array if none are found).</w:t>
+      </w:r>
+    </w:p>
+    <w:p>
+      <w:pPr>
+        <w:rPr>
+          <w:lang w:val="en-US"/>
+        </w:rPr>
+      </w:pPr>
+    </w:p>
+    <w:p>
+      <w:pPr>
+        <w:rPr>
+          <w:lang w:val="en-US"/>
+        </w:rPr>
+      </w:pPr>
       <w:bookmarkStart w:id="0" w:name="_GoBack"/>
       <w:bookmarkEnd w:id="0"/>
     </w:p>
@@ -1118,17 +553,18 @@
           <w:lang w:val="en-US"/>
         </w:rPr>
       </w:pPr>
-    </w:p>
-    <w:p>
-      <w:pPr>
-        <w:rPr>
-          <w:lang w:val="en-US"/>
-        </w:rPr>
-      </w:pPr>
-    </w:p>
-    <w:p>
-      <w:pPr>
-        <w:pStyle w:val="ListParagraph"/>
+      <w:r>
+        <w:rPr>
+          <w:lang w:val="en-US"/>
+        </w:rPr>
+        <w:t xml:space="preserve">In addition, in the directory stimuli_2019, there are a few files with speech and noise. The system works well for narrowband noise (here, a 440Hz sine), but less well for wideband noise (here, white noise). You should try out the system with these. </w:t>
+      </w:r>
+    </w:p>
+    <w:p>
+      <w:pPr>
+        <w:rPr>
+          <w:lang w:val="en-US"/>
+        </w:rPr>
       </w:pPr>
     </w:p>
     <w:p/>
@@ -1143,8 +579,8 @@
 </file>
 
 <file path=word/numbering.xml><?xml version="1.0" encoding="utf-8"?>
-<w:numbering xmlns:wpc="http://schemas.microsoft.com/office/word/2010/wordprocessingCanvas" xmlns:mo="http://schemas.microsoft.com/office/mac/office/2008/main" xmlns:mc="http://schemas.openxmlformats.org/markup-compatibility/2006" xmlns:mv="urn:schemas-microsoft-com:mac:vml" xmlns:o="urn:schemas-microsoft-com:office:office" xmlns:r="http://schemas.openxmlformats.org/officeDocument/2006/relationships" xmlns:m="http://schemas.openxmlformats.org/officeDocument/2006/math" xmlns:v="urn:schemas-microsoft-com:vml" xmlns:wp14="http://schemas.microsoft.com/office/word/2010/wordprocessingDrawing" xmlns:wp="http://schemas.openxmlformats.org/drawingml/2006/wordprocessingDrawing" xmlns:w10="urn:schemas-microsoft-com:office:word" xmlns:w="http://schemas.openxmlformats.org/wordprocessingml/2006/main" xmlns:w14="http://schemas.microsoft.com/office/word/2010/wordml" xmlns:w15="http://schemas.microsoft.com/office/word/2012/wordml" xmlns:wpg="http://schemas.microsoft.com/office/word/2010/wordprocessingGroup" xmlns:wpi="http://schemas.microsoft.com/office/word/2010/wordprocessingInk" xmlns:wne="http://schemas.microsoft.com/office/word/2006/wordml" xmlns:wps="http://schemas.microsoft.com/office/word/2010/wordprocessingShape" mc:Ignorable="w14 w15 wp14">
-  <w:abstractNum w:abstractNumId="0">
+<w:numbering xmlns:wpc="http://schemas.microsoft.com/office/word/2010/wordprocessingCanvas" xmlns:cx="http://schemas.microsoft.com/office/drawing/2014/chartex" xmlns:cx1="http://schemas.microsoft.com/office/drawing/2015/9/8/chartex" xmlns:cx2="http://schemas.microsoft.com/office/drawing/2015/10/21/chartex" xmlns:cx3="http://schemas.microsoft.com/office/drawing/2016/5/9/chartex" xmlns:cx4="http://schemas.microsoft.com/office/drawing/2016/5/10/chartex" xmlns:cx5="http://schemas.microsoft.com/office/drawing/2016/5/11/chartex" xmlns:cx6="http://schemas.microsoft.com/office/drawing/2016/5/12/chartex" xmlns:cx7="http://schemas.microsoft.com/office/drawing/2016/5/13/chartex" xmlns:cx8="http://schemas.microsoft.com/office/drawing/2016/5/14/chartex" xmlns:mc="http://schemas.openxmlformats.org/markup-compatibility/2006" xmlns:aink="http://schemas.microsoft.com/office/drawing/2016/ink" xmlns:am3d="http://schemas.microsoft.com/office/drawing/2017/model3d" xmlns:o="urn:schemas-microsoft-com:office:office" xmlns:r="http://schemas.openxmlformats.org/officeDocument/2006/relationships" xmlns:m="http://schemas.openxmlformats.org/officeDocument/2006/math" xmlns:v="urn:schemas-microsoft-com:vml" xmlns:wp14="http://schemas.microsoft.com/office/word/2010/wordprocessingDrawing" xmlns:wp="http://schemas.openxmlformats.org/drawingml/2006/wordprocessingDrawing" xmlns:w10="urn:schemas-microsoft-com:office:word" xmlns:w="http://schemas.openxmlformats.org/wordprocessingml/2006/main" xmlns:w14="http://schemas.microsoft.com/office/word/2010/wordml" xmlns:w15="http://schemas.microsoft.com/office/word/2012/wordml" xmlns:w16cid="http://schemas.microsoft.com/office/word/2016/wordml/cid" xmlns:w16se="http://schemas.microsoft.com/office/word/2015/wordml/symex" xmlns:wpg="http://schemas.microsoft.com/office/word/2010/wordprocessingGroup" xmlns:wpi="http://schemas.microsoft.com/office/word/2010/wordprocessingInk" xmlns:wne="http://schemas.microsoft.com/office/word/2006/wordml" xmlns:wps="http://schemas.microsoft.com/office/word/2010/wordprocessingShape" mc:Ignorable="w14 w15 w16se w16cid wp14">
+  <w:abstractNum w:abstractNumId="0" w15:restartNumberingAfterBreak="0">
     <w:nsid w:val="06E53C98"/>
     <w:multiLevelType w:val="hybridMultilevel"/>
     <w:tmpl w:val="C0F8A374"/>
@@ -1230,7 +666,7 @@
       </w:pPr>
     </w:lvl>
   </w:abstractNum>
-  <w:abstractNum w:abstractNumId="1">
+  <w:abstractNum w:abstractNumId="1" w15:restartNumberingAfterBreak="0">
     <w:nsid w:val="35B5261C"/>
     <w:multiLevelType w:val="hybridMultilevel"/>
     <w:tmpl w:val="C0F8A374"/>
@@ -1316,7 +752,7 @@
       </w:pPr>
     </w:lvl>
   </w:abstractNum>
-  <w:abstractNum w:abstractNumId="2">
+  <w:abstractNum w:abstractNumId="2" w15:restartNumberingAfterBreak="0">
     <w:nsid w:val="3D034BF4"/>
     <w:multiLevelType w:val="hybridMultilevel"/>
     <w:tmpl w:val="05643794"/>
@@ -1402,7 +838,7 @@
       </w:pPr>
     </w:lvl>
   </w:abstractNum>
-  <w:abstractNum w:abstractNumId="3">
+  <w:abstractNum w:abstractNumId="3" w15:restartNumberingAfterBreak="0">
     <w:nsid w:val="51BC62BE"/>
     <w:multiLevelType w:val="hybridMultilevel"/>
     <w:tmpl w:val="D3700836"/>
@@ -1531,7 +967,7 @@
 </file>
 
 <file path=word/styles.xml><?xml version="1.0" encoding="utf-8"?>
-<w:styles xmlns:mc="http://schemas.openxmlformats.org/markup-compatibility/2006" xmlns:r="http://schemas.openxmlformats.org/officeDocument/2006/relationships" xmlns:w="http://schemas.openxmlformats.org/wordprocessingml/2006/main" xmlns:w14="http://schemas.microsoft.com/office/word/2010/wordml" xmlns:w15="http://schemas.microsoft.com/office/word/2012/wordml" mc:Ignorable="w14 w15">
+<w:styles xmlns:mc="http://schemas.openxmlformats.org/markup-compatibility/2006" xmlns:r="http://schemas.openxmlformats.org/officeDocument/2006/relationships" xmlns:w="http://schemas.openxmlformats.org/wordprocessingml/2006/main" xmlns:w14="http://schemas.microsoft.com/office/word/2010/wordml" xmlns:w15="http://schemas.microsoft.com/office/word/2012/wordml" xmlns:w16cid="http://schemas.microsoft.com/office/word/2016/wordml/cid" xmlns:w16se="http://schemas.microsoft.com/office/word/2015/wordml/symex" mc:Ignorable="w14 w15 w16se w16cid">
   <w:docDefaults>
     <w:rPrDefault>
       <w:rPr>
@@ -1543,7 +979,7 @@
     </w:rPrDefault>
     <w:pPrDefault/>
   </w:docDefaults>
-  <w:latentStyles w:defLockedState="0" w:defUIPriority="99" w:defSemiHidden="0" w:defUnhideWhenUsed="0" w:defQFormat="0" w:count="382">
+  <w:latentStyles w:defLockedState="0" w:defUIPriority="99" w:defSemiHidden="0" w:defUnhideWhenUsed="0" w:defQFormat="0" w:count="375">
     <w:lsdException w:name="Normal" w:uiPriority="0" w:qFormat="1"/>
     <w:lsdException w:name="heading 1" w:uiPriority="9" w:qFormat="1"/>
     <w:lsdException w:name="heading 2" w:semiHidden="1" w:uiPriority="9" w:unhideWhenUsed="1" w:qFormat="1"/>
@@ -1921,6 +1357,7 @@
   <w:style w:type="paragraph" w:default="1" w:styleId="Normal">
     <w:name w:val="Normal"/>
     <w:qFormat/>
+    <w:rsid w:val="009F3F2F"/>
   </w:style>
   <w:style w:type="character" w:default="1" w:styleId="DefaultParagraphFont">
     <w:name w:val="Default Paragraph Font"/>
@@ -1960,8 +1397,8 @@
       <w:u w:val="single"/>
     </w:rPr>
   </w:style>
-  <w:style w:type="character" w:customStyle="1" w:styleId="UnresolvedMention">
-    <w:name w:val="Unresolved Mention"/>
+  <w:style w:type="character" w:customStyle="1" w:styleId="UnresolvedMention1">
+    <w:name w:val="Unresolved Mention1"/>
     <w:basedOn w:val="DefaultParagraphFont"/>
     <w:uiPriority w:val="99"/>
     <w:semiHidden/>

</xml_diff>